<commit_message>
Application, Snapshots + Security
</commit_message>
<xml_diff>
--- a/1.WEBSITE SNAPSHOTS.docx
+++ b/1.WEBSITE SNAPSHOTS.docx
@@ -13,23 +13,31 @@
         <w:rPr>
           <w:lang w:val="en-US"/>
         </w:rPr>
-        <w:t>Landing Page</w:t>
-      </w:r>
-    </w:p>
-    <w:p>
-      <w:pPr>
-        <w:rPr>
-          <w:lang w:val="en-US"/>
-        </w:rPr>
-      </w:pPr>
-      <w:r>
-        <w:rPr>
+        <w:t>Home Page</w:t>
+      </w:r>
+    </w:p>
+    <w:p>
+      <w:pPr>
+        <w:rPr>
+          <w:lang w:val="en-US"/>
+        </w:rPr>
+      </w:pPr>
+    </w:p>
+    <w:p>
+      <w:pPr>
+        <w:rPr>
+          <w:lang w:val="en-US"/>
+        </w:rPr>
+      </w:pPr>
+      <w:r>
+        <w:rPr>
+          <w:noProof/>
           <w:lang w:val="en-US"/>
         </w:rPr>
         <w:drawing>
-          <wp:inline distT="0" distB="0" distL="0" distR="0" wp14:anchorId="77133E35" wp14:editId="042A2537">
-            <wp:extent cx="9777730" cy="2620645"/>
-            <wp:effectExtent l="0" t="0" r="1270" b="0"/>
+          <wp:inline distT="0" distB="0" distL="0" distR="0" wp14:anchorId="049D9347" wp14:editId="280CBA98">
+            <wp:extent cx="7303626" cy="2686566"/>
+            <wp:effectExtent l="0" t="0" r="0" b="6350"/>
             <wp:docPr id="1" name="Picture 1" descr="Graphical user interface, text, application, email&#10;&#10;Description automatically generated"/>
             <wp:cNvGraphicFramePr>
               <a:graphicFrameLocks xmlns:a="http://schemas.openxmlformats.org/drawingml/2006/main" noChangeAspect="1"/>
@@ -50,7 +58,7 @@
                   <pic:spPr>
                     <a:xfrm>
                       <a:off x="0" y="0"/>
-                      <a:ext cx="9777730" cy="2620645"/>
+                      <a:ext cx="7332117" cy="2697046"/>
                     </a:xfrm>
                     <a:prstGeom prst="rect">
                       <a:avLst/>
@@ -69,138 +77,38 @@
           <w:lang w:val="en-US"/>
         </w:rPr>
       </w:pPr>
-    </w:p>
-    <w:p>
-      <w:pPr>
-        <w:rPr>
-          <w:lang w:val="en-US"/>
-        </w:rPr>
-      </w:pPr>
-      <w:r>
-        <w:rPr>
-          <w:lang w:val="en-US"/>
-        </w:rPr>
-        <w:t>User can now proceed to Registration of Students for Debate competition by clicking “Proceed To Registration”</w:t>
-      </w:r>
-    </w:p>
-    <w:p>
-      <w:pPr>
-        <w:rPr>
-          <w:lang w:val="en-US"/>
-        </w:rPr>
-      </w:pPr>
-    </w:p>
-    <w:p>
-      <w:pPr>
-        <w:rPr>
-          <w:lang w:val="en-US"/>
-        </w:rPr>
-      </w:pPr>
-    </w:p>
-    <w:p>
-      <w:pPr>
-        <w:rPr>
-          <w:lang w:val="en-US"/>
-        </w:rPr>
-      </w:pPr>
-    </w:p>
-    <w:p>
-      <w:pPr>
-        <w:rPr>
-          <w:lang w:val="en-US"/>
-        </w:rPr>
-      </w:pPr>
-    </w:p>
-    <w:p>
-      <w:pPr>
-        <w:rPr>
-          <w:lang w:val="en-US"/>
-        </w:rPr>
-      </w:pPr>
-    </w:p>
-    <w:p>
-      <w:pPr>
-        <w:rPr>
-          <w:lang w:val="en-US"/>
-        </w:rPr>
-      </w:pPr>
-    </w:p>
-    <w:p>
-      <w:pPr>
-        <w:rPr>
-          <w:lang w:val="en-US"/>
-        </w:rPr>
-      </w:pPr>
-    </w:p>
-    <w:p>
-      <w:pPr>
-        <w:rPr>
-          <w:lang w:val="en-US"/>
-        </w:rPr>
-      </w:pPr>
-    </w:p>
-    <w:p>
-      <w:pPr>
-        <w:rPr>
-          <w:lang w:val="en-US"/>
-        </w:rPr>
-      </w:pPr>
-    </w:p>
-    <w:p>
-      <w:pPr>
-        <w:rPr>
-          <w:lang w:val="en-US"/>
-        </w:rPr>
-      </w:pPr>
-    </w:p>
-    <w:p>
-      <w:pPr>
-        <w:rPr>
-          <w:lang w:val="en-US"/>
-        </w:rPr>
-      </w:pPr>
-    </w:p>
-    <w:p>
-      <w:pPr>
-        <w:rPr>
-          <w:lang w:val="en-US"/>
-        </w:rPr>
-      </w:pPr>
-    </w:p>
-    <w:p>
-      <w:pPr>
-        <w:rPr>
-          <w:lang w:val="en-US"/>
-        </w:rPr>
-      </w:pPr>
-    </w:p>
-    <w:p>
-      <w:pPr>
-        <w:rPr>
-          <w:lang w:val="en-US"/>
-        </w:rPr>
-      </w:pPr>
-    </w:p>
-    <w:p>
-      <w:pPr>
-        <w:rPr>
-          <w:lang w:val="en-US"/>
-        </w:rPr>
-      </w:pPr>
-    </w:p>
-    <w:p>
-      <w:pPr>
-        <w:rPr>
-          <w:lang w:val="en-US"/>
-        </w:rPr>
-      </w:pPr>
-    </w:p>
-    <w:p>
-      <w:pPr>
-        <w:rPr>
-          <w:lang w:val="en-US"/>
-        </w:rPr>
-      </w:pPr>
+      <w:r>
+        <w:rPr>
+          <w:lang w:val="en-US"/>
+        </w:rPr>
+        <w:t>2 User Roles and credentials</w:t>
+      </w:r>
+    </w:p>
+    <w:p>
+      <w:pPr>
+        <w:rPr>
+          <w:lang w:val="en-US"/>
+        </w:rPr>
+      </w:pPr>
+      <w:r>
+        <w:rPr>
+          <w:lang w:val="en-US"/>
+        </w:rPr>
+        <w:t>ADMIN – PassAdmin</w:t>
+      </w:r>
+    </w:p>
+    <w:p>
+      <w:pPr>
+        <w:rPr>
+          <w:lang w:val="en-US"/>
+        </w:rPr>
+      </w:pPr>
+      <w:r>
+        <w:rPr>
+          <w:lang w:val="en-US"/>
+        </w:rPr>
+        <w:t>USER – PassUser</w:t>
+      </w:r>
     </w:p>
     <w:p>
       <w:pPr>
@@ -213,25 +121,25 @@
         <w:rPr>
           <w:lang w:val="en-US"/>
         </w:rPr>
-        <w:lastRenderedPageBreak/>
-        <w:t>Add and Display Student List</w:t>
-      </w:r>
-    </w:p>
-    <w:p>
-      <w:pPr>
-        <w:rPr>
-          <w:lang w:val="en-US"/>
-        </w:rPr>
-      </w:pPr>
-      <w:r>
-        <w:rPr>
+        <w:t>ADMIN LOGIN</w:t>
+      </w:r>
+    </w:p>
+    <w:p>
+      <w:pPr>
+        <w:rPr>
+          <w:lang w:val="en-US"/>
+        </w:rPr>
+      </w:pPr>
+      <w:r>
+        <w:rPr>
+          <w:noProof/>
           <w:lang w:val="en-US"/>
         </w:rPr>
         <w:drawing>
-          <wp:inline distT="0" distB="0" distL="0" distR="0" wp14:anchorId="380BCF3D" wp14:editId="149ED5D7">
-            <wp:extent cx="9777730" cy="4039870"/>
-            <wp:effectExtent l="0" t="0" r="1270" b="0"/>
-            <wp:docPr id="5" name="Picture 5" descr="Graphical user interface, application&#10;&#10;Description automatically generated"/>
+          <wp:inline distT="0" distB="0" distL="0" distR="0" wp14:anchorId="60D38582" wp14:editId="4C64E0CF">
+            <wp:extent cx="4305783" cy="2188020"/>
+            <wp:effectExtent l="0" t="0" r="0" b="0"/>
+            <wp:docPr id="2" name="Picture 2" descr="Graphical user interface, text, application&#10;&#10;Description automatically generated"/>
             <wp:cNvGraphicFramePr>
               <a:graphicFrameLocks xmlns:a="http://schemas.openxmlformats.org/drawingml/2006/main" noChangeAspect="1"/>
             </wp:cNvGraphicFramePr>
@@ -239,7 +147,7 @@
               <a:graphicData uri="http://schemas.openxmlformats.org/drawingml/2006/picture">
                 <pic:pic xmlns:pic="http://schemas.openxmlformats.org/drawingml/2006/picture">
                   <pic:nvPicPr>
-                    <pic:cNvPr id="5" name="Picture 5" descr="Graphical user interface, application&#10;&#10;Description automatically generated"/>
+                    <pic:cNvPr id="2" name="Picture 2" descr="Graphical user interface, text, application&#10;&#10;Description automatically generated"/>
                     <pic:cNvPicPr/>
                   </pic:nvPicPr>
                   <pic:blipFill>
@@ -251,7 +159,7 @@
                   <pic:spPr>
                     <a:xfrm>
                       <a:off x="0" y="0"/>
-                      <a:ext cx="9777730" cy="4039870"/>
+                      <a:ext cx="4311938" cy="2191148"/>
                     </a:xfrm>
                     <a:prstGeom prst="rect">
                       <a:avLst/>
@@ -266,137 +174,31 @@
     </w:p>
     <w:p>
       <w:pPr>
-        <w:pStyle w:val="ListParagraph"/>
-        <w:numPr>
-          <w:ilvl w:val="0"/>
-          <w:numId w:val="1"/>
-        </w:numPr>
-        <w:rPr>
-          <w:lang w:val="en-US"/>
-        </w:rPr>
-      </w:pPr>
-      <w:r>
-        <w:rPr>
-          <w:lang w:val="en-US"/>
-        </w:rPr>
-        <w:t>List of Students is displayed who are already registered with the info</w:t>
-      </w:r>
-    </w:p>
-    <w:p>
-      <w:pPr>
-        <w:pStyle w:val="ListParagraph"/>
-        <w:numPr>
-          <w:ilvl w:val="0"/>
-          <w:numId w:val="1"/>
-        </w:numPr>
-        <w:rPr>
-          <w:lang w:val="en-US"/>
-        </w:rPr>
-      </w:pPr>
-      <w:r>
-        <w:rPr>
-          <w:lang w:val="en-US"/>
-        </w:rPr>
-        <w:t>Option to Delete or Update details of a registered Student are present</w:t>
-      </w:r>
-    </w:p>
-    <w:p>
-      <w:pPr>
-        <w:rPr>
-          <w:lang w:val="en-US"/>
-        </w:rPr>
-      </w:pPr>
-    </w:p>
-    <w:p>
-      <w:pPr>
-        <w:rPr>
-          <w:lang w:val="en-US"/>
-        </w:rPr>
-      </w:pPr>
-    </w:p>
-    <w:p>
-      <w:pPr>
-        <w:rPr>
-          <w:lang w:val="en-US"/>
-        </w:rPr>
-      </w:pPr>
-    </w:p>
-    <w:p>
-      <w:pPr>
-        <w:rPr>
-          <w:lang w:val="en-US"/>
-        </w:rPr>
-      </w:pPr>
-    </w:p>
-    <w:p>
-      <w:pPr>
-        <w:rPr>
-          <w:lang w:val="en-US"/>
-        </w:rPr>
-      </w:pPr>
-    </w:p>
-    <w:p>
-      <w:pPr>
-        <w:rPr>
-          <w:lang w:val="en-US"/>
-        </w:rPr>
-      </w:pPr>
-    </w:p>
-    <w:p>
-      <w:pPr>
-        <w:rPr>
-          <w:lang w:val="en-US"/>
-        </w:rPr>
-      </w:pPr>
-    </w:p>
-    <w:p>
-      <w:pPr>
-        <w:rPr>
-          <w:lang w:val="en-US"/>
-        </w:rPr>
-      </w:pPr>
-    </w:p>
-    <w:p>
-      <w:pPr>
-        <w:pStyle w:val="Heading1"/>
-        <w:rPr>
-          <w:lang w:val="en-US"/>
-        </w:rPr>
-      </w:pPr>
-      <w:r>
-        <w:rPr>
-          <w:lang w:val="en-US"/>
-        </w:rPr>
-        <w:lastRenderedPageBreak/>
-        <w:t>Add Student</w:t>
-      </w:r>
-    </w:p>
-    <w:p>
-      <w:pPr>
-        <w:rPr>
-          <w:lang w:val="en-US"/>
-        </w:rPr>
-      </w:pPr>
-      <w:r>
-        <w:rPr>
-          <w:lang w:val="en-US"/>
-        </w:rPr>
-        <w:t>By Clicking “Add Student” user can now go to Add new Student Details</w:t>
-      </w:r>
-    </w:p>
-    <w:p>
-      <w:pPr>
-        <w:rPr>
-          <w:lang w:val="en-US"/>
-        </w:rPr>
-      </w:pPr>
-    </w:p>
-    <w:p>
-      <w:pPr>
-        <w:rPr>
-          <w:lang w:val="en-US"/>
-        </w:rPr>
-      </w:pPr>
+        <w:rPr>
+          <w:lang w:val="en-US"/>
+        </w:rPr>
+      </w:pPr>
+    </w:p>
+    <w:p>
+      <w:pPr>
+        <w:rPr>
+          <w:lang w:val="en-US"/>
+        </w:rPr>
+      </w:pPr>
+    </w:p>
+    <w:p>
+      <w:pPr>
+        <w:pStyle w:val="Heading2"/>
+        <w:rPr>
+          <w:lang w:val="en-US"/>
+        </w:rPr>
+      </w:pPr>
+      <w:r>
+        <w:rPr>
+          <w:lang w:val="en-US"/>
+        </w:rPr>
+        <w:t>List-Students</w:t>
+      </w:r>
     </w:p>
     <w:p>
       <w:pPr>
@@ -409,10 +211,10 @@
           <w:lang w:val="en-US"/>
         </w:rPr>
         <w:drawing>
-          <wp:inline distT="0" distB="0" distL="0" distR="0" wp14:anchorId="33862FB1" wp14:editId="3E511806">
-            <wp:extent cx="9777730" cy="4633595"/>
-            <wp:effectExtent l="0" t="0" r="1270" b="1905"/>
-            <wp:docPr id="4" name="Picture 4" descr="Graphical user interface, application&#10;&#10;Description automatically generated"/>
+          <wp:inline distT="0" distB="0" distL="0" distR="0" wp14:anchorId="2C14B5A1" wp14:editId="570A435B">
+            <wp:extent cx="9777730" cy="3388360"/>
+            <wp:effectExtent l="0" t="0" r="1270" b="2540"/>
+            <wp:docPr id="4" name="Picture 4" descr="Graphical user interface&#10;&#10;Description automatically generated"/>
             <wp:cNvGraphicFramePr>
               <a:graphicFrameLocks xmlns:a="http://schemas.openxmlformats.org/drawingml/2006/main" noChangeAspect="1"/>
             </wp:cNvGraphicFramePr>
@@ -420,7 +222,7 @@
               <a:graphicData uri="http://schemas.openxmlformats.org/drawingml/2006/picture">
                 <pic:pic xmlns:pic="http://schemas.openxmlformats.org/drawingml/2006/picture">
                   <pic:nvPicPr>
-                    <pic:cNvPr id="4" name="Picture 4" descr="Graphical user interface, application&#10;&#10;Description automatically generated"/>
+                    <pic:cNvPr id="4" name="Picture 4" descr="Graphical user interface&#10;&#10;Description automatically generated"/>
                     <pic:cNvPicPr/>
                   </pic:nvPicPr>
                   <pic:blipFill>
@@ -432,7 +234,7 @@
                   <pic:spPr>
                     <a:xfrm>
                       <a:off x="0" y="0"/>
-                      <a:ext cx="9777730" cy="4633595"/>
+                      <a:ext cx="9777730" cy="3388360"/>
                     </a:xfrm>
                     <a:prstGeom prst="rect">
                       <a:avLst/>
@@ -451,57 +253,17 @@
           <w:lang w:val="en-US"/>
         </w:rPr>
       </w:pPr>
-      <w:r>
-        <w:rPr>
-          <w:lang w:val="en-US"/>
-        </w:rPr>
-        <w:t xml:space="preserve">-After Submit page is redirected to  “student-list” jsp page which displayed Students that are already registered. </w:t>
-      </w:r>
-    </w:p>
-    <w:p>
-      <w:pPr>
-        <w:rPr>
-          <w:lang w:val="en-US"/>
-        </w:rPr>
-      </w:pPr>
-      <w:r>
-        <w:rPr>
-          <w:lang w:val="en-US"/>
-        </w:rPr>
-        <w:t>- Newly added Student is also displayed as in next snapshot.</w:t>
-      </w:r>
-    </w:p>
-    <w:p>
-      <w:pPr>
-        <w:rPr>
-          <w:lang w:val="en-US"/>
-        </w:rPr>
-      </w:pPr>
-    </w:p>
-    <w:p>
-      <w:pPr>
-        <w:rPr>
-          <w:lang w:val="en-US"/>
-        </w:rPr>
-      </w:pPr>
-    </w:p>
-    <w:p>
-      <w:pPr>
-        <w:rPr>
-          <w:lang w:val="en-US"/>
-        </w:rPr>
-      </w:pPr>
-    </w:p>
-    <w:p>
-      <w:pPr>
-        <w:rPr>
-          <w:lang w:val="en-US"/>
-        </w:rPr>
-      </w:pPr>
-    </w:p>
-    <w:p>
-      <w:pPr>
-        <w:pStyle w:val="Heading1"/>
+    </w:p>
+    <w:p>
+      <w:pPr>
+        <w:rPr>
+          <w:lang w:val="en-US"/>
+        </w:rPr>
+      </w:pPr>
+    </w:p>
+    <w:p>
+      <w:pPr>
+        <w:pStyle w:val="Heading2"/>
         <w:rPr>
           <w:lang w:val="en-US"/>
         </w:rPr>
@@ -511,31 +273,25 @@
           <w:lang w:val="en-US"/>
         </w:rPr>
         <w:lastRenderedPageBreak/>
-        <w:t>Added Student Displayed</w:t>
-      </w:r>
-    </w:p>
-    <w:p>
-      <w:pPr>
-        <w:rPr>
-          <w:lang w:val="en-US"/>
-        </w:rPr>
-      </w:pPr>
-    </w:p>
-    <w:p>
-      <w:pPr>
-        <w:rPr>
-          <w:lang w:val="en-US"/>
-        </w:rPr>
-      </w:pPr>
-      <w:r>
-        <w:rPr>
+        <w:t>Add Student</w:t>
+      </w:r>
+    </w:p>
+    <w:p>
+      <w:pPr>
+        <w:rPr>
+          <w:lang w:val="en-US"/>
+        </w:rPr>
+      </w:pPr>
+      <w:r>
+        <w:rPr>
+          <w:noProof/>
           <w:lang w:val="en-US"/>
         </w:rPr>
         <w:drawing>
-          <wp:inline distT="0" distB="0" distL="0" distR="0" wp14:anchorId="195C701E" wp14:editId="623A8172">
-            <wp:extent cx="9777730" cy="4025265"/>
-            <wp:effectExtent l="0" t="0" r="1270" b="635"/>
-            <wp:docPr id="7" name="Picture 7" descr="Table&#10;&#10;Description automatically generated with medium confidence"/>
+          <wp:inline distT="0" distB="0" distL="0" distR="0" wp14:anchorId="15A7B41F" wp14:editId="2BC74AC4">
+            <wp:extent cx="5153741" cy="3414531"/>
+            <wp:effectExtent l="0" t="0" r="2540" b="1905"/>
+            <wp:docPr id="6" name="Picture 6" descr="Graphical user interface, text, application&#10;&#10;Description automatically generated"/>
             <wp:cNvGraphicFramePr>
               <a:graphicFrameLocks xmlns:a="http://schemas.openxmlformats.org/drawingml/2006/main" noChangeAspect="1"/>
             </wp:cNvGraphicFramePr>
@@ -543,7 +299,7 @@
               <a:graphicData uri="http://schemas.openxmlformats.org/drawingml/2006/picture">
                 <pic:pic xmlns:pic="http://schemas.openxmlformats.org/drawingml/2006/picture">
                   <pic:nvPicPr>
-                    <pic:cNvPr id="7" name="Picture 7" descr="Table&#10;&#10;Description automatically generated with medium confidence"/>
+                    <pic:cNvPr id="6" name="Picture 6" descr="Graphical user interface, text, application&#10;&#10;Description automatically generated"/>
                     <pic:cNvPicPr/>
                   </pic:nvPicPr>
                   <pic:blipFill>
@@ -555,7 +311,7 @@
                   <pic:spPr>
                     <a:xfrm>
                       <a:off x="0" y="0"/>
-                      <a:ext cx="9777730" cy="4025265"/>
+                      <a:ext cx="5159404" cy="3418283"/>
                     </a:xfrm>
                     <a:prstGeom prst="rect">
                       <a:avLst/>
@@ -567,135 +323,15 @@
           </wp:inline>
         </w:drawing>
       </w:r>
-    </w:p>
-    <w:p>
-      <w:pPr>
-        <w:rPr>
-          <w:lang w:val="en-US"/>
-        </w:rPr>
-      </w:pPr>
-    </w:p>
-    <w:p>
-      <w:pPr>
-        <w:rPr>
-          <w:lang w:val="en-US"/>
-        </w:rPr>
-      </w:pPr>
-    </w:p>
-    <w:p>
-      <w:pPr>
-        <w:rPr>
-          <w:lang w:val="en-US"/>
-        </w:rPr>
-      </w:pPr>
-    </w:p>
-    <w:p>
-      <w:pPr>
-        <w:rPr>
-          <w:lang w:val="en-US"/>
-        </w:rPr>
-      </w:pPr>
-    </w:p>
-    <w:p>
-      <w:pPr>
-        <w:rPr>
-          <w:lang w:val="en-US"/>
-        </w:rPr>
-      </w:pPr>
-    </w:p>
-    <w:p>
-      <w:pPr>
-        <w:rPr>
-          <w:lang w:val="en-US"/>
-        </w:rPr>
-      </w:pPr>
-    </w:p>
-    <w:p>
-      <w:pPr>
-        <w:rPr>
-          <w:lang w:val="en-US"/>
-        </w:rPr>
-      </w:pPr>
-    </w:p>
-    <w:p>
-      <w:pPr>
-        <w:rPr>
-          <w:lang w:val="en-US"/>
-        </w:rPr>
-      </w:pPr>
-    </w:p>
-    <w:p>
-      <w:pPr>
-        <w:rPr>
-          <w:lang w:val="en-US"/>
-        </w:rPr>
-      </w:pPr>
-    </w:p>
-    <w:p>
-      <w:pPr>
-        <w:rPr>
-          <w:lang w:val="en-US"/>
-        </w:rPr>
-      </w:pPr>
-    </w:p>
-    <w:p>
-      <w:pPr>
-        <w:rPr>
-          <w:lang w:val="en-US"/>
-        </w:rPr>
-      </w:pPr>
-    </w:p>
-    <w:p>
-      <w:pPr>
-        <w:pStyle w:val="Heading1"/>
-        <w:rPr>
-          <w:lang w:val="en-US"/>
-        </w:rPr>
-      </w:pPr>
-      <w:r>
-        <w:rPr>
-          <w:lang w:val="en-US"/>
-        </w:rPr>
-        <w:lastRenderedPageBreak/>
-        <w:t>Update Existing Student</w:t>
-      </w:r>
-    </w:p>
-    <w:p>
-      <w:pPr>
-        <w:rPr>
-          <w:lang w:val="en-US"/>
-        </w:rPr>
-      </w:pPr>
-    </w:p>
-    <w:p>
-      <w:pPr>
-        <w:pStyle w:val="ListParagraph"/>
-        <w:numPr>
-          <w:ilvl w:val="0"/>
-          <w:numId w:val="1"/>
-        </w:numPr>
-        <w:rPr>
-          <w:lang w:val="en-US"/>
-        </w:rPr>
-      </w:pPr>
-      <w:r>
-        <w:rPr>
-          <w:lang w:val="en-US"/>
-        </w:rPr>
-        <w:t>Edit a Student and change Department from B.E to B.Engg</w:t>
-      </w:r>
-    </w:p>
-    <w:p>
-      <w:pPr>
-        <w:pStyle w:val="ListParagraph"/>
-        <w:rPr>
-          <w:lang w:val="en-US"/>
-        </w:rPr>
-      </w:pPr>
-    </w:p>
-    <w:p>
-      <w:pPr>
-        <w:pStyle w:val="ListParagraph"/>
+      <w:r>
+        <w:rPr>
+          <w:lang w:val="en-US"/>
+        </w:rPr>
+        <w:t xml:space="preserve"> On SAVE Redirects to list-students and visible</w:t>
+      </w:r>
+    </w:p>
+    <w:p>
+      <w:pPr>
         <w:rPr>
           <w:lang w:val="en-US"/>
         </w:rPr>
@@ -705,10 +341,10 @@
           <w:lang w:val="en-US"/>
         </w:rPr>
         <w:drawing>
-          <wp:inline distT="0" distB="0" distL="0" distR="0" wp14:anchorId="18005B82" wp14:editId="19DF1A27">
-            <wp:extent cx="9044399" cy="4064634"/>
-            <wp:effectExtent l="0" t="0" r="0" b="0"/>
-            <wp:docPr id="8" name="Picture 8" descr="Graphical user interface, application&#10;&#10;Description automatically generated"/>
+          <wp:inline distT="0" distB="0" distL="0" distR="0" wp14:anchorId="03647932" wp14:editId="5DE8E576">
+            <wp:extent cx="7893935" cy="2982142"/>
+            <wp:effectExtent l="0" t="0" r="5715" b="2540"/>
+            <wp:docPr id="5" name="Picture 5" descr="Graphical user interface&#10;&#10;Description automatically generated"/>
             <wp:cNvGraphicFramePr>
               <a:graphicFrameLocks xmlns:a="http://schemas.openxmlformats.org/drawingml/2006/main" noChangeAspect="1"/>
             </wp:cNvGraphicFramePr>
@@ -716,7 +352,7 @@
               <a:graphicData uri="http://schemas.openxmlformats.org/drawingml/2006/picture">
                 <pic:pic xmlns:pic="http://schemas.openxmlformats.org/drawingml/2006/picture">
                   <pic:nvPicPr>
-                    <pic:cNvPr id="8" name="Picture 8" descr="Graphical user interface, application&#10;&#10;Description automatically generated"/>
+                    <pic:cNvPr id="5" name="Picture 5" descr="Graphical user interface&#10;&#10;Description automatically generated"/>
                     <pic:cNvPicPr/>
                   </pic:nvPicPr>
                   <pic:blipFill>
@@ -728,7 +364,7 @@
                   <pic:spPr>
                     <a:xfrm>
                       <a:off x="0" y="0"/>
-                      <a:ext cx="9047432" cy="4065997"/>
+                      <a:ext cx="7894417" cy="2982324"/>
                     </a:xfrm>
                     <a:prstGeom prst="rect">
                       <a:avLst/>
@@ -743,81 +379,7 @@
     </w:p>
     <w:p>
       <w:pPr>
-        <w:pStyle w:val="ListParagraph"/>
-        <w:numPr>
-          <w:ilvl w:val="0"/>
-          <w:numId w:val="1"/>
-        </w:numPr>
-        <w:rPr>
-          <w:lang w:val="en-US"/>
-        </w:rPr>
-      </w:pPr>
-      <w:r>
-        <w:rPr>
-          <w:lang w:val="en-US"/>
-        </w:rPr>
-        <w:t>On Submit page redirected to “student-list” jsp and updated Student is displayed as in next snapshot.</w:t>
-      </w:r>
-    </w:p>
-    <w:p>
-      <w:pPr>
-        <w:rPr>
-          <w:lang w:val="en-US"/>
-        </w:rPr>
-      </w:pPr>
-    </w:p>
-    <w:p>
-      <w:pPr>
-        <w:rPr>
-          <w:lang w:val="en-US"/>
-        </w:rPr>
-      </w:pPr>
-    </w:p>
-    <w:p>
-      <w:pPr>
-        <w:rPr>
-          <w:lang w:val="en-US"/>
-        </w:rPr>
-      </w:pPr>
-    </w:p>
-    <w:p>
-      <w:pPr>
-        <w:rPr>
-          <w:lang w:val="en-US"/>
-        </w:rPr>
-      </w:pPr>
-    </w:p>
-    <w:p>
-      <w:pPr>
-        <w:rPr>
-          <w:lang w:val="en-US"/>
-        </w:rPr>
-      </w:pPr>
-    </w:p>
-    <w:p>
-      <w:pPr>
-        <w:rPr>
-          <w:lang w:val="en-US"/>
-        </w:rPr>
-      </w:pPr>
-    </w:p>
-    <w:p>
-      <w:pPr>
-        <w:rPr>
-          <w:lang w:val="en-US"/>
-        </w:rPr>
-      </w:pPr>
-    </w:p>
-    <w:p>
-      <w:pPr>
-        <w:rPr>
-          <w:lang w:val="en-US"/>
-        </w:rPr>
-      </w:pPr>
-    </w:p>
-    <w:p>
-      <w:pPr>
-        <w:pStyle w:val="Heading1"/>
+        <w:pStyle w:val="Heading2"/>
         <w:rPr>
           <w:lang w:val="en-US"/>
         </w:rPr>
@@ -827,7 +389,7 @@
           <w:lang w:val="en-US"/>
         </w:rPr>
         <w:lastRenderedPageBreak/>
-        <w:t>Updated Student Displayed</w:t>
+        <w:t>Update By Admin</w:t>
       </w:r>
     </w:p>
     <w:p>
@@ -841,9 +403,154 @@
           <w:lang w:val="en-US"/>
         </w:rPr>
         <w:drawing>
-          <wp:inline distT="0" distB="0" distL="0" distR="0" wp14:anchorId="0BA6C6C4" wp14:editId="6C40FBEB">
-            <wp:extent cx="9777730" cy="4233545"/>
-            <wp:effectExtent l="0" t="0" r="1270" b="0"/>
+          <wp:inline distT="0" distB="0" distL="0" distR="0" wp14:anchorId="236BA28D" wp14:editId="11BFFD4F">
+            <wp:extent cx="3899851" cy="3240911"/>
+            <wp:effectExtent l="0" t="0" r="0" b="0"/>
+            <wp:docPr id="8" name="Picture 8" descr="Graphical user interface, text, application, email&#10;&#10;Description automatically generated"/>
+            <wp:cNvGraphicFramePr>
+              <a:graphicFrameLocks xmlns:a="http://schemas.openxmlformats.org/drawingml/2006/main" noChangeAspect="1"/>
+            </wp:cNvGraphicFramePr>
+            <a:graphic xmlns:a="http://schemas.openxmlformats.org/drawingml/2006/main">
+              <a:graphicData uri="http://schemas.openxmlformats.org/drawingml/2006/picture">
+                <pic:pic xmlns:pic="http://schemas.openxmlformats.org/drawingml/2006/picture">
+                  <pic:nvPicPr>
+                    <pic:cNvPr id="8" name="Picture 8" descr="Graphical user interface, text, application, email&#10;&#10;Description automatically generated"/>
+                    <pic:cNvPicPr/>
+                  </pic:nvPicPr>
+                  <pic:blipFill>
+                    <a:blip r:embed="rId10"/>
+                    <a:stretch>
+                      <a:fillRect/>
+                    </a:stretch>
+                  </pic:blipFill>
+                  <pic:spPr>
+                    <a:xfrm>
+                      <a:off x="0" y="0"/>
+                      <a:ext cx="3915312" cy="3253760"/>
+                    </a:xfrm>
+                    <a:prstGeom prst="rect">
+                      <a:avLst/>
+                    </a:prstGeom>
+                  </pic:spPr>
+                </pic:pic>
+              </a:graphicData>
+            </a:graphic>
+          </wp:inline>
+        </w:drawing>
+      </w:r>
+    </w:p>
+    <w:p>
+      <w:pPr>
+        <w:rPr>
+          <w:lang w:val="en-US"/>
+        </w:rPr>
+      </w:pPr>
+      <w:r>
+        <w:rPr>
+          <w:lang w:val="en-US"/>
+        </w:rPr>
+        <w:drawing>
+          <wp:inline distT="0" distB="0" distL="0" distR="0" wp14:anchorId="344BD6BF" wp14:editId="2F5C2CDD">
+            <wp:extent cx="8264324" cy="3116699"/>
+            <wp:effectExtent l="0" t="0" r="3810" b="0"/>
+            <wp:docPr id="7" name="Picture 7" descr="Graphical user interface&#10;&#10;Description automatically generated with medium confidence"/>
+            <wp:cNvGraphicFramePr>
+              <a:graphicFrameLocks xmlns:a="http://schemas.openxmlformats.org/drawingml/2006/main" noChangeAspect="1"/>
+            </wp:cNvGraphicFramePr>
+            <a:graphic xmlns:a="http://schemas.openxmlformats.org/drawingml/2006/main">
+              <a:graphicData uri="http://schemas.openxmlformats.org/drawingml/2006/picture">
+                <pic:pic xmlns:pic="http://schemas.openxmlformats.org/drawingml/2006/picture">
+                  <pic:nvPicPr>
+                    <pic:cNvPr id="7" name="Picture 7" descr="Graphical user interface&#10;&#10;Description automatically generated with medium confidence"/>
+                    <pic:cNvPicPr/>
+                  </pic:nvPicPr>
+                  <pic:blipFill>
+                    <a:blip r:embed="rId11"/>
+                    <a:stretch>
+                      <a:fillRect/>
+                    </a:stretch>
+                  </pic:blipFill>
+                  <pic:spPr>
+                    <a:xfrm>
+                      <a:off x="0" y="0"/>
+                      <a:ext cx="8281381" cy="3123132"/>
+                    </a:xfrm>
+                    <a:prstGeom prst="rect">
+                      <a:avLst/>
+                    </a:prstGeom>
+                  </pic:spPr>
+                </pic:pic>
+              </a:graphicData>
+            </a:graphic>
+          </wp:inline>
+        </w:drawing>
+      </w:r>
+    </w:p>
+    <w:p>
+      <w:pPr>
+        <w:rPr>
+          <w:lang w:val="en-US"/>
+        </w:rPr>
+      </w:pPr>
+    </w:p>
+    <w:p>
+      <w:pPr>
+        <w:rPr>
+          <w:lang w:val="en-US"/>
+        </w:rPr>
+      </w:pPr>
+      <w:r>
+        <w:rPr>
+          <w:lang w:val="en-US"/>
+        </w:rPr>
+        <w:t>Now Admin will Add more students</w:t>
+      </w:r>
+      <w:r>
+        <w:rPr>
+          <w:lang w:val="en-US"/>
+        </w:rPr>
+        <w:t>.</w:t>
+      </w:r>
+      <w:r>
+        <w:rPr>
+          <w:lang w:val="en-US"/>
+        </w:rPr>
+        <w:t xml:space="preserve"> and Students with</w:t>
+      </w:r>
+      <w:r>
+        <w:rPr>
+          <w:lang w:val="en-US"/>
+        </w:rPr>
+        <w:t xml:space="preserve"> ROLE </w:t>
+      </w:r>
+      <w:r>
+        <w:rPr>
+          <w:lang w:val="en-US"/>
+        </w:rPr>
+        <w:t xml:space="preserve"> “USER” Account role can update the existing Student Objects but cannot ADD or DELETE.</w:t>
+      </w:r>
+    </w:p>
+    <w:p>
+      <w:pPr>
+        <w:rPr>
+          <w:lang w:val="en-US"/>
+        </w:rPr>
+      </w:pPr>
+    </w:p>
+    <w:p>
+      <w:pPr>
+        <w:rPr>
+          <w:lang w:val="en-US"/>
+        </w:rPr>
+      </w:pPr>
+      <w:r>
+        <w:rPr>
+          <w:lang w:val="en-US"/>
+        </w:rPr>
+        <w:drawing>
+          <wp:inline distT="0" distB="0" distL="0" distR="0" wp14:anchorId="161928EF" wp14:editId="115E6900">
+            <wp:extent cx="7812912" cy="3348318"/>
+            <wp:effectExtent l="0" t="0" r="0" b="5080"/>
             <wp:docPr id="9" name="Picture 9" descr="Table&#10;&#10;Description automatically generated with medium confidence"/>
             <wp:cNvGraphicFramePr>
               <a:graphicFrameLocks xmlns:a="http://schemas.openxmlformats.org/drawingml/2006/main" noChangeAspect="1"/>
@@ -856,7 +563,7 @@
                     <pic:cNvPicPr/>
                   </pic:nvPicPr>
                   <pic:blipFill>
-                    <a:blip r:embed="rId10"/>
+                    <a:blip r:embed="rId12"/>
                     <a:stretch>
                       <a:fillRect/>
                     </a:stretch>
@@ -864,7 +571,7 @@
                   <pic:spPr>
                     <a:xfrm>
                       <a:off x="0" y="0"/>
-                      <a:ext cx="9777730" cy="4233545"/>
+                      <a:ext cx="7825134" cy="3353556"/>
                     </a:xfrm>
                     <a:prstGeom prst="rect">
                       <a:avLst/>
@@ -886,130 +593,40 @@
     </w:p>
     <w:p>
       <w:pPr>
-        <w:rPr>
-          <w:lang w:val="en-US"/>
-        </w:rPr>
-      </w:pPr>
-    </w:p>
-    <w:p>
-      <w:pPr>
-        <w:rPr>
-          <w:lang w:val="en-US"/>
-        </w:rPr>
-      </w:pPr>
-    </w:p>
-    <w:p>
-      <w:pPr>
-        <w:rPr>
-          <w:lang w:val="en-US"/>
-        </w:rPr>
-      </w:pPr>
-    </w:p>
-    <w:p>
-      <w:pPr>
-        <w:rPr>
-          <w:lang w:val="en-US"/>
-        </w:rPr>
-      </w:pPr>
-    </w:p>
-    <w:p>
-      <w:pPr>
-        <w:rPr>
-          <w:lang w:val="en-US"/>
-        </w:rPr>
-      </w:pPr>
-    </w:p>
-    <w:p>
-      <w:pPr>
-        <w:rPr>
-          <w:lang w:val="en-US"/>
-        </w:rPr>
-      </w:pPr>
-    </w:p>
-    <w:p>
-      <w:pPr>
-        <w:rPr>
-          <w:lang w:val="en-US"/>
-        </w:rPr>
-      </w:pPr>
-    </w:p>
-    <w:p>
-      <w:pPr>
-        <w:rPr>
-          <w:lang w:val="en-US"/>
-        </w:rPr>
-      </w:pPr>
-    </w:p>
-    <w:p>
-      <w:pPr>
-        <w:rPr>
-          <w:lang w:val="en-US"/>
-        </w:rPr>
-      </w:pPr>
-    </w:p>
-    <w:p>
-      <w:pPr>
-        <w:rPr>
-          <w:lang w:val="en-US"/>
-        </w:rPr>
-      </w:pPr>
-    </w:p>
-    <w:p>
-      <w:pPr>
-        <w:pStyle w:val="Heading1"/>
-        <w:rPr>
-          <w:lang w:val="en-US"/>
-        </w:rPr>
-      </w:pPr>
-      <w:r>
-        <w:rPr>
-          <w:lang w:val="en-US"/>
-        </w:rPr>
-        <w:lastRenderedPageBreak/>
-        <w:t>Delete Student</w:t>
-      </w:r>
-    </w:p>
-    <w:p>
-      <w:pPr>
-        <w:rPr>
-          <w:lang w:val="en-US"/>
-        </w:rPr>
-      </w:pPr>
-    </w:p>
-    <w:p>
-      <w:pPr>
-        <w:rPr>
-          <w:lang w:val="en-US"/>
-        </w:rPr>
-      </w:pPr>
-      <w:r>
-        <w:rPr>
-          <w:lang w:val="en-US"/>
-        </w:rPr>
-        <w:t>On clicking “Delete” link it displayed an Alert Popup asking confirmation to delete</w:t>
-      </w:r>
-    </w:p>
-    <w:p>
-      <w:pPr>
-        <w:rPr>
-          <w:lang w:val="en-US"/>
-        </w:rPr>
-      </w:pPr>
-      <w:r>
-        <w:rPr>
-          <w:lang w:val="en-US"/>
-        </w:rPr>
-        <w:br/>
-      </w:r>
-      <w:r>
-        <w:rPr>
+        <w:pStyle w:val="Heading2"/>
+        <w:rPr>
+          <w:lang w:val="en-US"/>
+        </w:rPr>
+      </w:pPr>
+      <w:r>
+        <w:rPr>
+          <w:lang w:val="en-US"/>
+        </w:rPr>
+        <w:t xml:space="preserve">ADMIN </w:t>
+      </w:r>
+      <w:r>
+        <w:rPr>
+          <w:lang w:val="en-US"/>
+        </w:rPr>
+        <w:t>Logout</w:t>
+      </w:r>
+    </w:p>
+    <w:p>
+      <w:pPr>
+        <w:rPr>
+          <w:lang w:val="en-US"/>
+        </w:rPr>
+      </w:pPr>
+      <w:r>
+        <w:rPr>
+          <w:noProof/>
           <w:lang w:val="en-US"/>
         </w:rPr>
         <w:drawing>
-          <wp:inline distT="0" distB="0" distL="0" distR="0" wp14:anchorId="2E4DC876" wp14:editId="5FE5F636">
-            <wp:extent cx="9777730" cy="4304030"/>
-            <wp:effectExtent l="0" t="0" r="1270" b="1270"/>
-            <wp:docPr id="10" name="Picture 10" descr="Graphical user interface&#10;&#10;Description automatically generated"/>
+          <wp:inline distT="0" distB="0" distL="0" distR="0" wp14:anchorId="57954EAF" wp14:editId="45982237">
+            <wp:extent cx="3391383" cy="2102165"/>
+            <wp:effectExtent l="0" t="0" r="0" b="6350"/>
+            <wp:docPr id="14" name="Picture 14" descr="Graphical user interface, text, application&#10;&#10;Description automatically generated"/>
             <wp:cNvGraphicFramePr>
               <a:graphicFrameLocks xmlns:a="http://schemas.openxmlformats.org/drawingml/2006/main" noChangeAspect="1"/>
             </wp:cNvGraphicFramePr>
@@ -1017,11 +634,11 @@
               <a:graphicData uri="http://schemas.openxmlformats.org/drawingml/2006/picture">
                 <pic:pic xmlns:pic="http://schemas.openxmlformats.org/drawingml/2006/picture">
                   <pic:nvPicPr>
-                    <pic:cNvPr id="10" name="Picture 10" descr="Graphical user interface&#10;&#10;Description automatically generated"/>
+                    <pic:cNvPr id="14" name="Picture 14" descr="Graphical user interface, text, application&#10;&#10;Description automatically generated"/>
                     <pic:cNvPicPr/>
                   </pic:nvPicPr>
                   <pic:blipFill>
-                    <a:blip r:embed="rId11"/>
+                    <a:blip r:embed="rId13"/>
                     <a:stretch>
                       <a:fillRect/>
                     </a:stretch>
@@ -1029,7 +646,7 @@
                   <pic:spPr>
                     <a:xfrm>
                       <a:off x="0" y="0"/>
-                      <a:ext cx="9777730" cy="4304030"/>
+                      <a:ext cx="3398370" cy="2106496"/>
                     </a:xfrm>
                     <a:prstGeom prst="rect">
                       <a:avLst/>
@@ -1044,73 +661,6 @@
     </w:p>
     <w:p>
       <w:pPr>
-        <w:pStyle w:val="ListParagraph"/>
-        <w:numPr>
-          <w:ilvl w:val="0"/>
-          <w:numId w:val="1"/>
-        </w:numPr>
-        <w:rPr>
-          <w:lang w:val="en-US"/>
-        </w:rPr>
-      </w:pPr>
-      <w:r>
-        <w:rPr>
-          <w:lang w:val="en-US"/>
-        </w:rPr>
-        <w:t>On clicking “OK” Student is deleted as In next snapshot</w:t>
-      </w:r>
-    </w:p>
-    <w:p>
-      <w:pPr>
-        <w:rPr>
-          <w:lang w:val="en-US"/>
-        </w:rPr>
-      </w:pPr>
-    </w:p>
-    <w:p>
-      <w:pPr>
-        <w:rPr>
-          <w:lang w:val="en-US"/>
-        </w:rPr>
-      </w:pPr>
-    </w:p>
-    <w:p>
-      <w:pPr>
-        <w:rPr>
-          <w:lang w:val="en-US"/>
-        </w:rPr>
-      </w:pPr>
-    </w:p>
-    <w:p>
-      <w:pPr>
-        <w:rPr>
-          <w:lang w:val="en-US"/>
-        </w:rPr>
-      </w:pPr>
-    </w:p>
-    <w:p>
-      <w:pPr>
-        <w:rPr>
-          <w:lang w:val="en-US"/>
-        </w:rPr>
-      </w:pPr>
-    </w:p>
-    <w:p>
-      <w:pPr>
-        <w:rPr>
-          <w:lang w:val="en-US"/>
-        </w:rPr>
-      </w:pPr>
-    </w:p>
-    <w:p>
-      <w:pPr>
-        <w:rPr>
-          <w:lang w:val="en-US"/>
-        </w:rPr>
-      </w:pPr>
-    </w:p>
-    <w:p>
-      <w:pPr>
         <w:pStyle w:val="Heading1"/>
         <w:rPr>
           <w:lang w:val="en-US"/>
@@ -1121,31 +671,25 @@
           <w:lang w:val="en-US"/>
         </w:rPr>
         <w:lastRenderedPageBreak/>
-        <w:t>Student Deleted</w:t>
-      </w:r>
-    </w:p>
-    <w:p>
-      <w:pPr>
-        <w:rPr>
-          <w:lang w:val="en-US"/>
-        </w:rPr>
-      </w:pPr>
-    </w:p>
-    <w:p>
-      <w:pPr>
-        <w:rPr>
-          <w:lang w:val="en-US"/>
-        </w:rPr>
-      </w:pPr>
-      <w:r>
-        <w:rPr>
+        <w:t>USER Login</w:t>
+      </w:r>
+    </w:p>
+    <w:p>
+      <w:pPr>
+        <w:rPr>
+          <w:lang w:val="en-US"/>
+        </w:rPr>
+      </w:pPr>
+      <w:r>
+        <w:rPr>
+          <w:noProof/>
           <w:lang w:val="en-US"/>
         </w:rPr>
         <w:drawing>
-          <wp:inline distT="0" distB="0" distL="0" distR="0" wp14:anchorId="703ECE06" wp14:editId="3488C5F1">
-            <wp:extent cx="9777730" cy="4088765"/>
-            <wp:effectExtent l="0" t="0" r="1270" b="635"/>
-            <wp:docPr id="11" name="Picture 11" descr="Graphical user interface, application&#10;&#10;Description automatically generated"/>
+          <wp:inline distT="0" distB="0" distL="0" distR="0" wp14:anchorId="40CD98B4" wp14:editId="60E7248C">
+            <wp:extent cx="3286077" cy="2187615"/>
+            <wp:effectExtent l="0" t="0" r="3810" b="0"/>
+            <wp:docPr id="15" name="Picture 15" descr="Graphical user interface, text, application&#10;&#10;Description automatically generated"/>
             <wp:cNvGraphicFramePr>
               <a:graphicFrameLocks xmlns:a="http://schemas.openxmlformats.org/drawingml/2006/main" noChangeAspect="1"/>
             </wp:cNvGraphicFramePr>
@@ -1153,11 +697,11 @@
               <a:graphicData uri="http://schemas.openxmlformats.org/drawingml/2006/picture">
                 <pic:pic xmlns:pic="http://schemas.openxmlformats.org/drawingml/2006/picture">
                   <pic:nvPicPr>
-                    <pic:cNvPr id="11" name="Picture 11" descr="Graphical user interface, application&#10;&#10;Description automatically generated"/>
+                    <pic:cNvPr id="15" name="Picture 15" descr="Graphical user interface, text, application&#10;&#10;Description automatically generated"/>
                     <pic:cNvPicPr/>
                   </pic:nvPicPr>
                   <pic:blipFill>
-                    <a:blip r:embed="rId12"/>
+                    <a:blip r:embed="rId14"/>
                     <a:stretch>
                       <a:fillRect/>
                     </a:stretch>
@@ -1165,7 +709,7 @@
                   <pic:spPr>
                     <a:xfrm>
                       <a:off x="0" y="0"/>
-                      <a:ext cx="9777730" cy="4088765"/>
+                      <a:ext cx="3300781" cy="2197404"/>
                     </a:xfrm>
                     <a:prstGeom prst="rect">
                       <a:avLst/>
@@ -1177,20 +721,508 @@
           </wp:inline>
         </w:drawing>
       </w:r>
-    </w:p>
-    <w:p>
-      <w:pPr>
-        <w:rPr>
-          <w:lang w:val="en-US"/>
-        </w:rPr>
-      </w:pPr>
-    </w:p>
-    <w:p>
-      <w:pPr>
-        <w:rPr>
-          <w:lang w:val="en-US"/>
-        </w:rPr>
-      </w:pPr>
+      <w:r>
+        <w:rPr>
+          <w:lang w:val="en-US"/>
+        </w:rPr>
+        <w:t>On Login Redirected to  list-student. Can see All Students added by ADMIN</w:t>
+      </w:r>
+      <w:r>
+        <w:rPr>
+          <w:lang w:val="en-US"/>
+        </w:rPr>
+        <w:t>.</w:t>
+      </w:r>
+    </w:p>
+    <w:p>
+      <w:pPr>
+        <w:rPr>
+          <w:lang w:val="en-US"/>
+        </w:rPr>
+      </w:pPr>
+    </w:p>
+    <w:p>
+      <w:pPr>
+        <w:rPr>
+          <w:lang w:val="en-US"/>
+        </w:rPr>
+      </w:pPr>
+      <w:r>
+        <w:rPr>
+          <w:noProof/>
+          <w:lang w:val="en-US"/>
+        </w:rPr>
+        <w:drawing>
+          <wp:inline distT="0" distB="0" distL="0" distR="0" wp14:anchorId="11BA512D" wp14:editId="727BAE9B">
+            <wp:extent cx="9777730" cy="3966845"/>
+            <wp:effectExtent l="0" t="0" r="1270" b="0"/>
+            <wp:docPr id="16" name="Picture 16" descr="A picture containing graphical user interface&#10;&#10;Description automatically generated"/>
+            <wp:cNvGraphicFramePr>
+              <a:graphicFrameLocks xmlns:a="http://schemas.openxmlformats.org/drawingml/2006/main" noChangeAspect="1"/>
+            </wp:cNvGraphicFramePr>
+            <a:graphic xmlns:a="http://schemas.openxmlformats.org/drawingml/2006/main">
+              <a:graphicData uri="http://schemas.openxmlformats.org/drawingml/2006/picture">
+                <pic:pic xmlns:pic="http://schemas.openxmlformats.org/drawingml/2006/picture">
+                  <pic:nvPicPr>
+                    <pic:cNvPr id="16" name="Picture 16" descr="A picture containing graphical user interface&#10;&#10;Description automatically generated"/>
+                    <pic:cNvPicPr/>
+                  </pic:nvPicPr>
+                  <pic:blipFill>
+                    <a:blip r:embed="rId15"/>
+                    <a:stretch>
+                      <a:fillRect/>
+                    </a:stretch>
+                  </pic:blipFill>
+                  <pic:spPr>
+                    <a:xfrm>
+                      <a:off x="0" y="0"/>
+                      <a:ext cx="9777730" cy="3966845"/>
+                    </a:xfrm>
+                    <a:prstGeom prst="rect">
+                      <a:avLst/>
+                    </a:prstGeom>
+                  </pic:spPr>
+                </pic:pic>
+              </a:graphicData>
+            </a:graphic>
+          </wp:inline>
+        </w:drawing>
+      </w:r>
+    </w:p>
+    <w:p>
+      <w:pPr>
+        <w:pStyle w:val="Heading2"/>
+        <w:rPr>
+          <w:lang w:val="en-US"/>
+        </w:rPr>
+      </w:pPr>
+      <w:r>
+        <w:rPr>
+          <w:lang w:val="en-US"/>
+        </w:rPr>
+        <w:lastRenderedPageBreak/>
+        <w:t>ADD NOT ALLOWED</w:t>
+      </w:r>
+    </w:p>
+    <w:p>
+      <w:pPr>
+        <w:rPr>
+          <w:lang w:val="en-US"/>
+        </w:rPr>
+      </w:pPr>
+    </w:p>
+    <w:p>
+      <w:pPr>
+        <w:rPr>
+          <w:lang w:val="en-US"/>
+        </w:rPr>
+      </w:pPr>
+      <w:r>
+        <w:rPr>
+          <w:noProof/>
+          <w:lang w:val="en-US"/>
+        </w:rPr>
+        <w:drawing>
+          <wp:inline distT="0" distB="0" distL="0" distR="0" wp14:anchorId="61A9BA75" wp14:editId="47631683">
+            <wp:extent cx="6019800" cy="2222500"/>
+            <wp:effectExtent l="0" t="0" r="0" b="0"/>
+            <wp:docPr id="17" name="Picture 17" descr="Graphical user interface, text, application&#10;&#10;Description automatically generated"/>
+            <wp:cNvGraphicFramePr>
+              <a:graphicFrameLocks xmlns:a="http://schemas.openxmlformats.org/drawingml/2006/main" noChangeAspect="1"/>
+            </wp:cNvGraphicFramePr>
+            <a:graphic xmlns:a="http://schemas.openxmlformats.org/drawingml/2006/main">
+              <a:graphicData uri="http://schemas.openxmlformats.org/drawingml/2006/picture">
+                <pic:pic xmlns:pic="http://schemas.openxmlformats.org/drawingml/2006/picture">
+                  <pic:nvPicPr>
+                    <pic:cNvPr id="17" name="Picture 17" descr="Graphical user interface, text, application&#10;&#10;Description automatically generated"/>
+                    <pic:cNvPicPr/>
+                  </pic:nvPicPr>
+                  <pic:blipFill>
+                    <a:blip r:embed="rId16"/>
+                    <a:stretch>
+                      <a:fillRect/>
+                    </a:stretch>
+                  </pic:blipFill>
+                  <pic:spPr>
+                    <a:xfrm>
+                      <a:off x="0" y="0"/>
+                      <a:ext cx="6019800" cy="2222500"/>
+                    </a:xfrm>
+                    <a:prstGeom prst="rect">
+                      <a:avLst/>
+                    </a:prstGeom>
+                  </pic:spPr>
+                </pic:pic>
+              </a:graphicData>
+            </a:graphic>
+          </wp:inline>
+        </w:drawing>
+      </w:r>
+    </w:p>
+    <w:p>
+      <w:pPr>
+        <w:pStyle w:val="Heading2"/>
+        <w:rPr>
+          <w:lang w:val="en-US"/>
+        </w:rPr>
+      </w:pPr>
+      <w:r>
+        <w:rPr>
+          <w:lang w:val="en-US"/>
+        </w:rPr>
+        <w:t>DELETE NOT ALLOWED</w:t>
+      </w:r>
+    </w:p>
+    <w:p>
+      <w:pPr>
+        <w:rPr>
+          <w:lang w:val="en-US"/>
+        </w:rPr>
+      </w:pPr>
+      <w:r>
+        <w:rPr>
+          <w:noProof/>
+          <w:lang w:val="en-US"/>
+        </w:rPr>
+        <w:drawing>
+          <wp:inline distT="0" distB="0" distL="0" distR="0" wp14:anchorId="7C0A5F49" wp14:editId="34F6712D">
+            <wp:extent cx="6083300" cy="2413000"/>
+            <wp:effectExtent l="0" t="0" r="0" b="0"/>
+            <wp:docPr id="18" name="Picture 18" descr="Graphical user interface, text, application&#10;&#10;Description automatically generated"/>
+            <wp:cNvGraphicFramePr>
+              <a:graphicFrameLocks xmlns:a="http://schemas.openxmlformats.org/drawingml/2006/main" noChangeAspect="1"/>
+            </wp:cNvGraphicFramePr>
+            <a:graphic xmlns:a="http://schemas.openxmlformats.org/drawingml/2006/main">
+              <a:graphicData uri="http://schemas.openxmlformats.org/drawingml/2006/picture">
+                <pic:pic xmlns:pic="http://schemas.openxmlformats.org/drawingml/2006/picture">
+                  <pic:nvPicPr>
+                    <pic:cNvPr id="18" name="Picture 18" descr="Graphical user interface, text, application&#10;&#10;Description automatically generated"/>
+                    <pic:cNvPicPr/>
+                  </pic:nvPicPr>
+                  <pic:blipFill>
+                    <a:blip r:embed="rId17"/>
+                    <a:stretch>
+                      <a:fillRect/>
+                    </a:stretch>
+                  </pic:blipFill>
+                  <pic:spPr>
+                    <a:xfrm>
+                      <a:off x="0" y="0"/>
+                      <a:ext cx="6083300" cy="2413000"/>
+                    </a:xfrm>
+                    <a:prstGeom prst="rect">
+                      <a:avLst/>
+                    </a:prstGeom>
+                  </pic:spPr>
+                </pic:pic>
+              </a:graphicData>
+            </a:graphic>
+          </wp:inline>
+        </w:drawing>
+      </w:r>
+    </w:p>
+    <w:p>
+      <w:pPr>
+        <w:rPr>
+          <w:lang w:val="en-US"/>
+        </w:rPr>
+      </w:pPr>
+    </w:p>
+    <w:p>
+      <w:pPr>
+        <w:rPr>
+          <w:lang w:val="en-US"/>
+        </w:rPr>
+      </w:pPr>
+    </w:p>
+    <w:p>
+      <w:pPr>
+        <w:rPr>
+          <w:lang w:val="en-US"/>
+        </w:rPr>
+      </w:pPr>
+    </w:p>
+    <w:p>
+      <w:pPr>
+        <w:rPr>
+          <w:lang w:val="en-US"/>
+        </w:rPr>
+      </w:pPr>
+    </w:p>
+    <w:p>
+      <w:pPr>
+        <w:rPr>
+          <w:lang w:val="en-US"/>
+        </w:rPr>
+      </w:pPr>
+    </w:p>
+    <w:p>
+      <w:pPr>
+        <w:rPr>
+          <w:lang w:val="en-US"/>
+        </w:rPr>
+      </w:pPr>
+    </w:p>
+    <w:p>
+      <w:pPr>
+        <w:rPr>
+          <w:lang w:val="en-US"/>
+        </w:rPr>
+      </w:pPr>
+    </w:p>
+    <w:p>
+      <w:pPr>
+        <w:pStyle w:val="Heading2"/>
+        <w:rPr>
+          <w:lang w:val="en-US"/>
+        </w:rPr>
+      </w:pPr>
+      <w:r>
+        <w:rPr>
+          <w:lang w:val="en-US"/>
+        </w:rPr>
+        <w:lastRenderedPageBreak/>
+        <w:t>UPDATE ALLOWED</w:t>
+      </w:r>
+    </w:p>
+    <w:p>
+      <w:pPr>
+        <w:rPr>
+          <w:lang w:val="en-US"/>
+        </w:rPr>
+      </w:pPr>
+      <w:r>
+        <w:rPr>
+          <w:lang w:val="en-US"/>
+        </w:rPr>
+        <w:drawing>
+          <wp:inline distT="0" distB="0" distL="0" distR="0" wp14:anchorId="7804BFC8" wp14:editId="7AA9EDB3">
+            <wp:extent cx="4942390" cy="4009211"/>
+            <wp:effectExtent l="0" t="0" r="0" b="4445"/>
+            <wp:docPr id="10" name="Picture 10" descr="Graphical user interface, text, application, email&#10;&#10;Description automatically generated"/>
+            <wp:cNvGraphicFramePr>
+              <a:graphicFrameLocks xmlns:a="http://schemas.openxmlformats.org/drawingml/2006/main" noChangeAspect="1"/>
+            </wp:cNvGraphicFramePr>
+            <a:graphic xmlns:a="http://schemas.openxmlformats.org/drawingml/2006/main">
+              <a:graphicData uri="http://schemas.openxmlformats.org/drawingml/2006/picture">
+                <pic:pic xmlns:pic="http://schemas.openxmlformats.org/drawingml/2006/picture">
+                  <pic:nvPicPr>
+                    <pic:cNvPr id="10" name="Picture 10" descr="Graphical user interface, text, application, email&#10;&#10;Description automatically generated"/>
+                    <pic:cNvPicPr/>
+                  </pic:nvPicPr>
+                  <pic:blipFill>
+                    <a:blip r:embed="rId18"/>
+                    <a:stretch>
+                      <a:fillRect/>
+                    </a:stretch>
+                  </pic:blipFill>
+                  <pic:spPr>
+                    <a:xfrm>
+                      <a:off x="0" y="0"/>
+                      <a:ext cx="4954427" cy="4018975"/>
+                    </a:xfrm>
+                    <a:prstGeom prst="rect">
+                      <a:avLst/>
+                    </a:prstGeom>
+                  </pic:spPr>
+                </pic:pic>
+              </a:graphicData>
+            </a:graphic>
+          </wp:inline>
+        </w:drawing>
+      </w:r>
+    </w:p>
+    <w:p>
+      <w:pPr>
+        <w:rPr>
+          <w:lang w:val="en-US"/>
+        </w:rPr>
+      </w:pPr>
+      <w:r>
+        <w:rPr>
+          <w:lang w:val="en-US"/>
+        </w:rPr>
+        <w:lastRenderedPageBreak/>
+        <w:drawing>
+          <wp:inline distT="0" distB="0" distL="0" distR="0" wp14:anchorId="2249AFF1" wp14:editId="5CF33127">
+            <wp:extent cx="8208697" cy="3576578"/>
+            <wp:effectExtent l="0" t="0" r="0" b="5080"/>
+            <wp:docPr id="11" name="Picture 11" descr="Table&#10;&#10;Description automatically generated"/>
+            <wp:cNvGraphicFramePr>
+              <a:graphicFrameLocks xmlns:a="http://schemas.openxmlformats.org/drawingml/2006/main" noChangeAspect="1"/>
+            </wp:cNvGraphicFramePr>
+            <a:graphic xmlns:a="http://schemas.openxmlformats.org/drawingml/2006/main">
+              <a:graphicData uri="http://schemas.openxmlformats.org/drawingml/2006/picture">
+                <pic:pic xmlns:pic="http://schemas.openxmlformats.org/drawingml/2006/picture">
+                  <pic:nvPicPr>
+                    <pic:cNvPr id="11" name="Picture 11" descr="Table&#10;&#10;Description automatically generated"/>
+                    <pic:cNvPicPr/>
+                  </pic:nvPicPr>
+                  <pic:blipFill>
+                    <a:blip r:embed="rId19"/>
+                    <a:stretch>
+                      <a:fillRect/>
+                    </a:stretch>
+                  </pic:blipFill>
+                  <pic:spPr>
+                    <a:xfrm>
+                      <a:off x="0" y="0"/>
+                      <a:ext cx="8213783" cy="3578794"/>
+                    </a:xfrm>
+                    <a:prstGeom prst="rect">
+                      <a:avLst/>
+                    </a:prstGeom>
+                  </pic:spPr>
+                </pic:pic>
+              </a:graphicData>
+            </a:graphic>
+          </wp:inline>
+        </w:drawing>
+      </w:r>
+    </w:p>
+    <w:p>
+      <w:pPr>
+        <w:rPr>
+          <w:lang w:val="en-US"/>
+        </w:rPr>
+      </w:pPr>
+    </w:p>
+    <w:p>
+      <w:pPr>
+        <w:pStyle w:val="Heading2"/>
+        <w:rPr>
+          <w:lang w:val="en-US"/>
+        </w:rPr>
+      </w:pPr>
+      <w:r>
+        <w:rPr>
+          <w:lang w:val="en-US"/>
+        </w:rPr>
+        <w:t>LOGOUT by USER</w:t>
+      </w:r>
+    </w:p>
+    <w:p>
+      <w:pPr>
+        <w:rPr>
+          <w:lang w:val="en-US"/>
+        </w:rPr>
+      </w:pPr>
+      <w:r>
+        <w:rPr>
+          <w:noProof/>
+          <w:lang w:val="en-US"/>
+        </w:rPr>
+        <w:drawing>
+          <wp:inline distT="0" distB="0" distL="0" distR="0" wp14:anchorId="37B3DEB7" wp14:editId="583CDE47">
+            <wp:extent cx="3458237" cy="2442258"/>
+            <wp:effectExtent l="0" t="0" r="0" b="0"/>
+            <wp:docPr id="21" name="Picture 21" descr="Graphical user interface, text, application&#10;&#10;Description automatically generated"/>
+            <wp:cNvGraphicFramePr>
+              <a:graphicFrameLocks xmlns:a="http://schemas.openxmlformats.org/drawingml/2006/main" noChangeAspect="1"/>
+            </wp:cNvGraphicFramePr>
+            <a:graphic xmlns:a="http://schemas.openxmlformats.org/drawingml/2006/main">
+              <a:graphicData uri="http://schemas.openxmlformats.org/drawingml/2006/picture">
+                <pic:pic xmlns:pic="http://schemas.openxmlformats.org/drawingml/2006/picture">
+                  <pic:nvPicPr>
+                    <pic:cNvPr id="21" name="Picture 21" descr="Graphical user interface, text, application&#10;&#10;Description automatically generated"/>
+                    <pic:cNvPicPr/>
+                  </pic:nvPicPr>
+                  <pic:blipFill>
+                    <a:blip r:embed="rId20"/>
+                    <a:stretch>
+                      <a:fillRect/>
+                    </a:stretch>
+                  </pic:blipFill>
+                  <pic:spPr>
+                    <a:xfrm>
+                      <a:off x="0" y="0"/>
+                      <a:ext cx="3463578" cy="2446030"/>
+                    </a:xfrm>
+                    <a:prstGeom prst="rect">
+                      <a:avLst/>
+                    </a:prstGeom>
+                  </pic:spPr>
+                </pic:pic>
+              </a:graphicData>
+            </a:graphic>
+          </wp:inline>
+        </w:drawing>
+      </w:r>
+    </w:p>
+    <w:p>
+      <w:pPr>
+        <w:pStyle w:val="Heading1"/>
+        <w:rPr>
+          <w:lang w:val="en-US"/>
+        </w:rPr>
+      </w:pPr>
+      <w:r>
+        <w:rPr>
+          <w:lang w:val="en-US"/>
+        </w:rPr>
+        <w:lastRenderedPageBreak/>
+        <w:t>DELETE BY ADMIN</w:t>
+      </w:r>
+    </w:p>
+    <w:p>
+      <w:pPr>
+        <w:rPr>
+          <w:lang w:val="en-US"/>
+        </w:rPr>
+      </w:pPr>
+      <w:r>
+        <w:rPr>
+          <w:lang w:val="en-US"/>
+        </w:rPr>
+        <w:t>Student 2 deleted by Admin</w:t>
+      </w:r>
+    </w:p>
+    <w:p>
+      <w:pPr>
+        <w:rPr>
+          <w:lang w:val="en-US"/>
+        </w:rPr>
+      </w:pPr>
+      <w:r>
+        <w:rPr>
+          <w:lang w:val="en-US"/>
+        </w:rPr>
+        <w:drawing>
+          <wp:inline distT="0" distB="0" distL="0" distR="0" wp14:anchorId="37C79704" wp14:editId="0C5FB200">
+            <wp:extent cx="9777730" cy="3751580"/>
+            <wp:effectExtent l="0" t="0" r="1270" b="0"/>
+            <wp:docPr id="23" name="Picture 23" descr="Graphical user interface, application&#10;&#10;Description automatically generated"/>
+            <wp:cNvGraphicFramePr>
+              <a:graphicFrameLocks xmlns:a="http://schemas.openxmlformats.org/drawingml/2006/main" noChangeAspect="1"/>
+            </wp:cNvGraphicFramePr>
+            <a:graphic xmlns:a="http://schemas.openxmlformats.org/drawingml/2006/main">
+              <a:graphicData uri="http://schemas.openxmlformats.org/drawingml/2006/picture">
+                <pic:pic xmlns:pic="http://schemas.openxmlformats.org/drawingml/2006/picture">
+                  <pic:nvPicPr>
+                    <pic:cNvPr id="23" name="Picture 23" descr="Graphical user interface, application&#10;&#10;Description automatically generated"/>
+                    <pic:cNvPicPr/>
+                  </pic:nvPicPr>
+                  <pic:blipFill>
+                    <a:blip r:embed="rId21"/>
+                    <a:stretch>
+                      <a:fillRect/>
+                    </a:stretch>
+                  </pic:blipFill>
+                  <pic:spPr>
+                    <a:xfrm>
+                      <a:off x="0" y="0"/>
+                      <a:ext cx="9777730" cy="3751580"/>
+                    </a:xfrm>
+                    <a:prstGeom prst="rect">
+                      <a:avLst/>
+                    </a:prstGeom>
+                  </pic:spPr>
+                </pic:pic>
+              </a:graphicData>
+            </a:graphic>
+          </wp:inline>
+        </w:drawing>
+      </w:r>
     </w:p>
     <w:sectPr>
       <w:pgSz w:w="16838" w:h="11906" w:orient="landscape"/>
@@ -1738,6 +1770,28 @@
       <w:szCs w:val="32"/>
     </w:rPr>
   </w:style>
+  <w:style w:type="paragraph" w:styleId="Heading2">
+    <w:name w:val="heading 2"/>
+    <w:basedOn w:val="Normal"/>
+    <w:next w:val="Normal"/>
+    <w:link w:val="Heading2Char"/>
+    <w:uiPriority w:val="9"/>
+    <w:unhideWhenUsed/>
+    <w:qFormat/>
+    <w:rsid w:val="00ED08DA"/>
+    <w:pPr>
+      <w:keepNext/>
+      <w:keepLines/>
+      <w:spacing w:before="40"/>
+      <w:outlineLvl w:val="1"/>
+    </w:pPr>
+    <w:rPr>
+      <w:rFonts w:asciiTheme="majorHAnsi" w:eastAsiaTheme="majorEastAsia" w:hAnsiTheme="majorHAnsi" w:cstheme="majorBidi"/>
+      <w:color w:val="2F5496" w:themeColor="accent1" w:themeShade="BF"/>
+      <w:sz w:val="26"/>
+      <w:szCs w:val="26"/>
+    </w:rPr>
+  </w:style>
   <w:style w:type="character" w:default="1" w:styleId="DefaultParagraphFont">
     <w:name w:val="Default Paragraph Font"/>
     <w:uiPriority w:val="1"/>
@@ -1788,6 +1842,19 @@
       <w:ind w:left="720"/>
       <w:contextualSpacing/>
     </w:pPr>
+  </w:style>
+  <w:style w:type="character" w:customStyle="1" w:styleId="Heading2Char">
+    <w:name w:val="Heading 2 Char"/>
+    <w:basedOn w:val="DefaultParagraphFont"/>
+    <w:link w:val="Heading2"/>
+    <w:uiPriority w:val="9"/>
+    <w:rsid w:val="00ED08DA"/>
+    <w:rPr>
+      <w:rFonts w:asciiTheme="majorHAnsi" w:eastAsiaTheme="majorEastAsia" w:hAnsiTheme="majorHAnsi" w:cstheme="majorBidi"/>
+      <w:color w:val="2F5496" w:themeColor="accent1" w:themeShade="BF"/>
+      <w:sz w:val="26"/>
+      <w:szCs w:val="26"/>
+    </w:rPr>
   </w:style>
 </w:styles>
 </file>

</xml_diff>

<commit_message>
BCrypt + Custom Security Config
</commit_message>
<xml_diff>
--- a/1.WEBSITE SNAPSHOTS.docx
+++ b/1.WEBSITE SNAPSHOTS.docx
@@ -73,6 +73,7 @@
     </w:p>
     <w:p>
       <w:pPr>
+        <w:pStyle w:val="Heading1"/>
         <w:rPr>
           <w:lang w:val="en-US"/>
         </w:rPr>
@@ -108,6 +109,1728 @@
           <w:lang w:val="en-US"/>
         </w:rPr>
         <w:t>USER – PassUser</w:t>
+      </w:r>
+    </w:p>
+    <w:p>
+      <w:pPr>
+        <w:rPr>
+          <w:lang w:val="en-US"/>
+        </w:rPr>
+      </w:pPr>
+    </w:p>
+    <w:p>
+      <w:pPr>
+        <w:pStyle w:val="Heading1"/>
+        <w:rPr>
+          <w:lang w:val="en-US"/>
+        </w:rPr>
+      </w:pPr>
+      <w:r>
+        <w:rPr>
+          <w:lang w:val="en-US"/>
+        </w:rPr>
+        <w:t xml:space="preserve">Custom Security Configuration </w:t>
+      </w:r>
+    </w:p>
+    <w:p>
+      <w:pPr>
+        <w:autoSpaceDE w:val="0"/>
+        <w:autoSpaceDN w:val="0"/>
+        <w:adjustRightInd w:val="0"/>
+        <w:rPr>
+          <w:rFonts w:ascii="Menlo" w:hAnsi="Menlo" w:cs="Menlo"/>
+          <w:sz w:val="22"/>
+          <w:szCs w:val="22"/>
+          <w:lang w:val="en-GB"/>
+        </w:rPr>
+      </w:pPr>
+      <w:r>
+        <w:rPr>
+          <w:rFonts w:ascii="Menlo" w:hAnsi="Menlo" w:cs="Menlo"/>
+          <w:color w:val="646464"/>
+          <w:sz w:val="22"/>
+          <w:szCs w:val="22"/>
+          <w:lang w:val="en-GB"/>
+        </w:rPr>
+        <w:t>@Configuration</w:t>
+      </w:r>
+    </w:p>
+    <w:p>
+      <w:pPr>
+        <w:autoSpaceDE w:val="0"/>
+        <w:autoSpaceDN w:val="0"/>
+        <w:adjustRightInd w:val="0"/>
+        <w:rPr>
+          <w:rFonts w:ascii="Menlo" w:hAnsi="Menlo" w:cs="Menlo"/>
+          <w:sz w:val="22"/>
+          <w:szCs w:val="22"/>
+          <w:lang w:val="en-GB"/>
+        </w:rPr>
+      </w:pPr>
+      <w:r>
+        <w:rPr>
+          <w:rFonts w:ascii="Menlo" w:hAnsi="Menlo" w:cs="Menlo"/>
+          <w:b/>
+          <w:bCs/>
+          <w:color w:val="7F0055"/>
+          <w:sz w:val="22"/>
+          <w:szCs w:val="22"/>
+          <w:lang w:val="en-GB"/>
+        </w:rPr>
+        <w:t>public</w:t>
+      </w:r>
+      <w:r>
+        <w:rPr>
+          <w:rFonts w:ascii="Menlo" w:hAnsi="Menlo" w:cs="Menlo"/>
+          <w:color w:val="000000"/>
+          <w:sz w:val="22"/>
+          <w:szCs w:val="22"/>
+          <w:lang w:val="en-GB"/>
+        </w:rPr>
+        <w:t xml:space="preserve"> </w:t>
+      </w:r>
+      <w:r>
+        <w:rPr>
+          <w:rFonts w:ascii="Menlo" w:hAnsi="Menlo" w:cs="Menlo"/>
+          <w:b/>
+          <w:bCs/>
+          <w:color w:val="7F0055"/>
+          <w:sz w:val="22"/>
+          <w:szCs w:val="22"/>
+          <w:lang w:val="en-GB"/>
+        </w:rPr>
+        <w:t>class</w:t>
+      </w:r>
+      <w:r>
+        <w:rPr>
+          <w:rFonts w:ascii="Menlo" w:hAnsi="Menlo" w:cs="Menlo"/>
+          <w:color w:val="000000"/>
+          <w:sz w:val="22"/>
+          <w:szCs w:val="22"/>
+          <w:lang w:val="en-GB"/>
+        </w:rPr>
+        <w:t xml:space="preserve"> SecurityConfiguration </w:t>
+      </w:r>
+      <w:r>
+        <w:rPr>
+          <w:rFonts w:ascii="Menlo" w:hAnsi="Menlo" w:cs="Menlo"/>
+          <w:b/>
+          <w:bCs/>
+          <w:color w:val="7F0055"/>
+          <w:sz w:val="22"/>
+          <w:szCs w:val="22"/>
+          <w:lang w:val="en-GB"/>
+        </w:rPr>
+        <w:t>extends</w:t>
+      </w:r>
+      <w:r>
+        <w:rPr>
+          <w:rFonts w:ascii="Menlo" w:hAnsi="Menlo" w:cs="Menlo"/>
+          <w:color w:val="000000"/>
+          <w:sz w:val="22"/>
+          <w:szCs w:val="22"/>
+          <w:lang w:val="en-GB"/>
+        </w:rPr>
+        <w:t xml:space="preserve"> WebSecurityConfigurerAdapter {</w:t>
+      </w:r>
+    </w:p>
+    <w:p>
+      <w:pPr>
+        <w:autoSpaceDE w:val="0"/>
+        <w:autoSpaceDN w:val="0"/>
+        <w:adjustRightInd w:val="0"/>
+        <w:rPr>
+          <w:rFonts w:ascii="Menlo" w:hAnsi="Menlo" w:cs="Menlo"/>
+          <w:sz w:val="22"/>
+          <w:szCs w:val="22"/>
+          <w:lang w:val="en-GB"/>
+        </w:rPr>
+      </w:pPr>
+      <w:r>
+        <w:rPr>
+          <w:rFonts w:ascii="Menlo" w:hAnsi="Menlo" w:cs="Menlo"/>
+          <w:color w:val="000000"/>
+          <w:sz w:val="22"/>
+          <w:szCs w:val="22"/>
+          <w:lang w:val="en-GB"/>
+        </w:rPr>
+        <w:tab/>
+      </w:r>
+    </w:p>
+    <w:p>
+      <w:pPr>
+        <w:autoSpaceDE w:val="0"/>
+        <w:autoSpaceDN w:val="0"/>
+        <w:adjustRightInd w:val="0"/>
+        <w:rPr>
+          <w:rFonts w:ascii="Menlo" w:hAnsi="Menlo" w:cs="Menlo"/>
+          <w:sz w:val="22"/>
+          <w:szCs w:val="22"/>
+          <w:lang w:val="en-GB"/>
+        </w:rPr>
+      </w:pPr>
+      <w:r>
+        <w:rPr>
+          <w:rFonts w:ascii="Menlo" w:hAnsi="Menlo" w:cs="Menlo"/>
+          <w:color w:val="000000"/>
+          <w:sz w:val="22"/>
+          <w:szCs w:val="22"/>
+          <w:lang w:val="en-GB"/>
+        </w:rPr>
+        <w:tab/>
+      </w:r>
+      <w:r>
+        <w:rPr>
+          <w:rFonts w:ascii="Menlo" w:hAnsi="Menlo" w:cs="Menlo"/>
+          <w:color w:val="646464"/>
+          <w:sz w:val="22"/>
+          <w:szCs w:val="22"/>
+          <w:lang w:val="en-GB"/>
+        </w:rPr>
+        <w:t>@</w:t>
+      </w:r>
+      <w:r>
+        <w:rPr>
+          <w:rFonts w:ascii="Menlo" w:hAnsi="Menlo" w:cs="Menlo"/>
+          <w:color w:val="646464"/>
+          <w:sz w:val="22"/>
+          <w:szCs w:val="22"/>
+          <w:shd w:val="clear" w:color="auto" w:fill="D4D4D4"/>
+          <w:lang w:val="en-GB"/>
+        </w:rPr>
+        <w:t>Autowired</w:t>
+      </w:r>
+    </w:p>
+    <w:p>
+      <w:pPr>
+        <w:autoSpaceDE w:val="0"/>
+        <w:autoSpaceDN w:val="0"/>
+        <w:adjustRightInd w:val="0"/>
+        <w:rPr>
+          <w:rFonts w:ascii="Menlo" w:hAnsi="Menlo" w:cs="Menlo"/>
+          <w:sz w:val="22"/>
+          <w:szCs w:val="22"/>
+          <w:lang w:val="en-GB"/>
+        </w:rPr>
+      </w:pPr>
+      <w:r>
+        <w:rPr>
+          <w:rFonts w:ascii="Menlo" w:hAnsi="Menlo" w:cs="Menlo"/>
+          <w:color w:val="000000"/>
+          <w:sz w:val="22"/>
+          <w:szCs w:val="22"/>
+          <w:lang w:val="en-GB"/>
+        </w:rPr>
+        <w:tab/>
+      </w:r>
+      <w:r>
+        <w:rPr>
+          <w:rFonts w:ascii="Menlo" w:hAnsi="Menlo" w:cs="Menlo"/>
+          <w:b/>
+          <w:bCs/>
+          <w:color w:val="7F0055"/>
+          <w:sz w:val="22"/>
+          <w:szCs w:val="22"/>
+          <w:lang w:val="en-GB"/>
+        </w:rPr>
+        <w:t>public</w:t>
+      </w:r>
+      <w:r>
+        <w:rPr>
+          <w:rFonts w:ascii="Menlo" w:hAnsi="Menlo" w:cs="Menlo"/>
+          <w:color w:val="000000"/>
+          <w:sz w:val="22"/>
+          <w:szCs w:val="22"/>
+          <w:lang w:val="en-GB"/>
+        </w:rPr>
+        <w:t xml:space="preserve"> </w:t>
+      </w:r>
+      <w:r>
+        <w:rPr>
+          <w:rFonts w:ascii="Menlo" w:hAnsi="Menlo" w:cs="Menlo"/>
+          <w:b/>
+          <w:bCs/>
+          <w:color w:val="7F0055"/>
+          <w:sz w:val="22"/>
+          <w:szCs w:val="22"/>
+          <w:lang w:val="en-GB"/>
+        </w:rPr>
+        <w:t>void</w:t>
+      </w:r>
+      <w:r>
+        <w:rPr>
+          <w:rFonts w:ascii="Menlo" w:hAnsi="Menlo" w:cs="Menlo"/>
+          <w:color w:val="000000"/>
+          <w:sz w:val="22"/>
+          <w:szCs w:val="22"/>
+          <w:lang w:val="en-GB"/>
+        </w:rPr>
+        <w:t xml:space="preserve"> configureGlobalSecurity(AuthenticationManagerBuilder </w:t>
+      </w:r>
+      <w:r>
+        <w:rPr>
+          <w:rFonts w:ascii="Menlo" w:hAnsi="Menlo" w:cs="Menlo"/>
+          <w:color w:val="6A3E3E"/>
+          <w:sz w:val="22"/>
+          <w:szCs w:val="22"/>
+          <w:lang w:val="en-GB"/>
+        </w:rPr>
+        <w:t>auth</w:t>
+      </w:r>
+      <w:r>
+        <w:rPr>
+          <w:rFonts w:ascii="Menlo" w:hAnsi="Menlo" w:cs="Menlo"/>
+          <w:color w:val="000000"/>
+          <w:sz w:val="22"/>
+          <w:szCs w:val="22"/>
+          <w:lang w:val="en-GB"/>
+        </w:rPr>
+        <w:t xml:space="preserve">) </w:t>
+      </w:r>
+      <w:r>
+        <w:rPr>
+          <w:rFonts w:ascii="Menlo" w:hAnsi="Menlo" w:cs="Menlo"/>
+          <w:b/>
+          <w:bCs/>
+          <w:color w:val="7F0055"/>
+          <w:sz w:val="22"/>
+          <w:szCs w:val="22"/>
+          <w:lang w:val="en-GB"/>
+        </w:rPr>
+        <w:t>throws</w:t>
+      </w:r>
+      <w:r>
+        <w:rPr>
+          <w:rFonts w:ascii="Menlo" w:hAnsi="Menlo" w:cs="Menlo"/>
+          <w:color w:val="000000"/>
+          <w:sz w:val="22"/>
+          <w:szCs w:val="22"/>
+          <w:lang w:val="en-GB"/>
+        </w:rPr>
+        <w:t xml:space="preserve"> Exception {</w:t>
+      </w:r>
+    </w:p>
+    <w:p>
+      <w:pPr>
+        <w:autoSpaceDE w:val="0"/>
+        <w:autoSpaceDN w:val="0"/>
+        <w:adjustRightInd w:val="0"/>
+        <w:rPr>
+          <w:rFonts w:ascii="Menlo" w:hAnsi="Menlo" w:cs="Menlo"/>
+          <w:sz w:val="22"/>
+          <w:szCs w:val="22"/>
+          <w:lang w:val="en-GB"/>
+        </w:rPr>
+      </w:pPr>
+      <w:r>
+        <w:rPr>
+          <w:rFonts w:ascii="Menlo" w:hAnsi="Menlo" w:cs="Menlo"/>
+          <w:color w:val="000000"/>
+          <w:sz w:val="22"/>
+          <w:szCs w:val="22"/>
+          <w:lang w:val="en-GB"/>
+        </w:rPr>
+        <w:tab/>
+      </w:r>
+      <w:r>
+        <w:rPr>
+          <w:rFonts w:ascii="Menlo" w:hAnsi="Menlo" w:cs="Menlo"/>
+          <w:color w:val="000000"/>
+          <w:sz w:val="22"/>
+          <w:szCs w:val="22"/>
+          <w:lang w:val="en-GB"/>
+        </w:rPr>
+        <w:tab/>
+      </w:r>
+      <w:r>
+        <w:rPr>
+          <w:rFonts w:ascii="Menlo" w:hAnsi="Menlo" w:cs="Menlo"/>
+          <w:color w:val="6A3E3E"/>
+          <w:sz w:val="22"/>
+          <w:szCs w:val="22"/>
+          <w:lang w:val="en-GB"/>
+        </w:rPr>
+        <w:t>auth</w:t>
+      </w:r>
+      <w:r>
+        <w:rPr>
+          <w:rFonts w:ascii="Menlo" w:hAnsi="Menlo" w:cs="Menlo"/>
+          <w:color w:val="000000"/>
+          <w:sz w:val="22"/>
+          <w:szCs w:val="22"/>
+          <w:lang w:val="en-GB"/>
+        </w:rPr>
+        <w:t>.inMemoryAuthentication().passwordEncoder(getPasswordEncoder())</w:t>
+      </w:r>
+    </w:p>
+    <w:p>
+      <w:pPr>
+        <w:autoSpaceDE w:val="0"/>
+        <w:autoSpaceDN w:val="0"/>
+        <w:adjustRightInd w:val="0"/>
+        <w:rPr>
+          <w:rFonts w:ascii="Menlo" w:hAnsi="Menlo" w:cs="Menlo"/>
+          <w:sz w:val="22"/>
+          <w:szCs w:val="22"/>
+          <w:lang w:val="en-GB"/>
+        </w:rPr>
+      </w:pPr>
+      <w:r>
+        <w:rPr>
+          <w:rFonts w:ascii="Menlo" w:hAnsi="Menlo" w:cs="Menlo"/>
+          <w:color w:val="000000"/>
+          <w:sz w:val="22"/>
+          <w:szCs w:val="22"/>
+          <w:lang w:val="en-GB"/>
+        </w:rPr>
+        <w:tab/>
+        <w:t>.withUser(User.</w:t>
+      </w:r>
+      <w:r>
+        <w:rPr>
+          <w:rFonts w:ascii="Menlo" w:hAnsi="Menlo" w:cs="Menlo"/>
+          <w:i/>
+          <w:iCs/>
+          <w:color w:val="000000"/>
+          <w:sz w:val="22"/>
+          <w:szCs w:val="22"/>
+          <w:lang w:val="en-GB"/>
+        </w:rPr>
+        <w:t>withUsername</w:t>
+      </w:r>
+      <w:r>
+        <w:rPr>
+          <w:rFonts w:ascii="Menlo" w:hAnsi="Menlo" w:cs="Menlo"/>
+          <w:color w:val="000000"/>
+          <w:sz w:val="22"/>
+          <w:szCs w:val="22"/>
+          <w:lang w:val="en-GB"/>
+        </w:rPr>
+        <w:t>(</w:t>
+      </w:r>
+      <w:r>
+        <w:rPr>
+          <w:rFonts w:ascii="Menlo" w:hAnsi="Menlo" w:cs="Menlo"/>
+          <w:color w:val="2A00FF"/>
+          <w:sz w:val="22"/>
+          <w:szCs w:val="22"/>
+          <w:lang w:val="en-GB"/>
+        </w:rPr>
+        <w:t>"ADMIN"</w:t>
+      </w:r>
+      <w:r>
+        <w:rPr>
+          <w:rFonts w:ascii="Menlo" w:hAnsi="Menlo" w:cs="Menlo"/>
+          <w:color w:val="000000"/>
+          <w:sz w:val="22"/>
+          <w:szCs w:val="22"/>
+          <w:lang w:val="en-GB"/>
+        </w:rPr>
+        <w:t>).password(getPasswordEncoder().encode(</w:t>
+      </w:r>
+      <w:r>
+        <w:rPr>
+          <w:rFonts w:ascii="Menlo" w:hAnsi="Menlo" w:cs="Menlo"/>
+          <w:color w:val="2A00FF"/>
+          <w:sz w:val="22"/>
+          <w:szCs w:val="22"/>
+          <w:lang w:val="en-GB"/>
+        </w:rPr>
+        <w:t>"PassAdmin"</w:t>
+      </w:r>
+      <w:r>
+        <w:rPr>
+          <w:rFonts w:ascii="Menlo" w:hAnsi="Menlo" w:cs="Menlo"/>
+          <w:color w:val="000000"/>
+          <w:sz w:val="22"/>
+          <w:szCs w:val="22"/>
+          <w:lang w:val="en-GB"/>
+        </w:rPr>
+        <w:t>)).roles(</w:t>
+      </w:r>
+      <w:r>
+        <w:rPr>
+          <w:rFonts w:ascii="Menlo" w:hAnsi="Menlo" w:cs="Menlo"/>
+          <w:color w:val="2A00FF"/>
+          <w:sz w:val="22"/>
+          <w:szCs w:val="22"/>
+          <w:lang w:val="en-GB"/>
+        </w:rPr>
+        <w:t>"ADMIN"</w:t>
+      </w:r>
+      <w:r>
+        <w:rPr>
+          <w:rFonts w:ascii="Menlo" w:hAnsi="Menlo" w:cs="Menlo"/>
+          <w:color w:val="000000"/>
+          <w:sz w:val="22"/>
+          <w:szCs w:val="22"/>
+          <w:lang w:val="en-GB"/>
+        </w:rPr>
+        <w:t>))</w:t>
+      </w:r>
+    </w:p>
+    <w:p>
+      <w:pPr>
+        <w:autoSpaceDE w:val="0"/>
+        <w:autoSpaceDN w:val="0"/>
+        <w:adjustRightInd w:val="0"/>
+        <w:rPr>
+          <w:rFonts w:ascii="Menlo" w:hAnsi="Menlo" w:cs="Menlo"/>
+          <w:sz w:val="22"/>
+          <w:szCs w:val="22"/>
+          <w:lang w:val="en-GB"/>
+        </w:rPr>
+      </w:pPr>
+      <w:r>
+        <w:rPr>
+          <w:rFonts w:ascii="Menlo" w:hAnsi="Menlo" w:cs="Menlo"/>
+          <w:color w:val="000000"/>
+          <w:sz w:val="22"/>
+          <w:szCs w:val="22"/>
+          <w:lang w:val="en-GB"/>
+        </w:rPr>
+        <w:tab/>
+        <w:t>.withUser(User.</w:t>
+      </w:r>
+      <w:r>
+        <w:rPr>
+          <w:rFonts w:ascii="Menlo" w:hAnsi="Menlo" w:cs="Menlo"/>
+          <w:i/>
+          <w:iCs/>
+          <w:color w:val="000000"/>
+          <w:sz w:val="22"/>
+          <w:szCs w:val="22"/>
+          <w:lang w:val="en-GB"/>
+        </w:rPr>
+        <w:t>withUsername</w:t>
+      </w:r>
+      <w:r>
+        <w:rPr>
+          <w:rFonts w:ascii="Menlo" w:hAnsi="Menlo" w:cs="Menlo"/>
+          <w:color w:val="000000"/>
+          <w:sz w:val="22"/>
+          <w:szCs w:val="22"/>
+          <w:lang w:val="en-GB"/>
+        </w:rPr>
+        <w:t>(</w:t>
+      </w:r>
+      <w:r>
+        <w:rPr>
+          <w:rFonts w:ascii="Menlo" w:hAnsi="Menlo" w:cs="Menlo"/>
+          <w:color w:val="2A00FF"/>
+          <w:sz w:val="22"/>
+          <w:szCs w:val="22"/>
+          <w:lang w:val="en-GB"/>
+        </w:rPr>
+        <w:t>"USER"</w:t>
+      </w:r>
+      <w:r>
+        <w:rPr>
+          <w:rFonts w:ascii="Menlo" w:hAnsi="Menlo" w:cs="Menlo"/>
+          <w:color w:val="000000"/>
+          <w:sz w:val="22"/>
+          <w:szCs w:val="22"/>
+          <w:lang w:val="en-GB"/>
+        </w:rPr>
+        <w:t>).password(getPasswordEncoder().encode(</w:t>
+      </w:r>
+      <w:r>
+        <w:rPr>
+          <w:rFonts w:ascii="Menlo" w:hAnsi="Menlo" w:cs="Menlo"/>
+          <w:color w:val="2A00FF"/>
+          <w:sz w:val="22"/>
+          <w:szCs w:val="22"/>
+          <w:lang w:val="en-GB"/>
+        </w:rPr>
+        <w:t>"PassUser"</w:t>
+      </w:r>
+      <w:r>
+        <w:rPr>
+          <w:rFonts w:ascii="Menlo" w:hAnsi="Menlo" w:cs="Menlo"/>
+          <w:color w:val="000000"/>
+          <w:sz w:val="22"/>
+          <w:szCs w:val="22"/>
+          <w:lang w:val="en-GB"/>
+        </w:rPr>
+        <w:t>)).roles(</w:t>
+      </w:r>
+      <w:r>
+        <w:rPr>
+          <w:rFonts w:ascii="Menlo" w:hAnsi="Menlo" w:cs="Menlo"/>
+          <w:color w:val="2A00FF"/>
+          <w:sz w:val="22"/>
+          <w:szCs w:val="22"/>
+          <w:lang w:val="en-GB"/>
+        </w:rPr>
+        <w:t>"USER"</w:t>
+      </w:r>
+      <w:r>
+        <w:rPr>
+          <w:rFonts w:ascii="Menlo" w:hAnsi="Menlo" w:cs="Menlo"/>
+          <w:color w:val="000000"/>
+          <w:sz w:val="22"/>
+          <w:szCs w:val="22"/>
+          <w:lang w:val="en-GB"/>
+        </w:rPr>
+        <w:t>));</w:t>
+      </w:r>
+    </w:p>
+    <w:p>
+      <w:pPr>
+        <w:autoSpaceDE w:val="0"/>
+        <w:autoSpaceDN w:val="0"/>
+        <w:adjustRightInd w:val="0"/>
+        <w:rPr>
+          <w:rFonts w:ascii="Menlo" w:hAnsi="Menlo" w:cs="Menlo"/>
+          <w:sz w:val="22"/>
+          <w:szCs w:val="22"/>
+          <w:lang w:val="en-GB"/>
+        </w:rPr>
+      </w:pPr>
+    </w:p>
+    <w:p>
+      <w:pPr>
+        <w:autoSpaceDE w:val="0"/>
+        <w:autoSpaceDN w:val="0"/>
+        <w:adjustRightInd w:val="0"/>
+        <w:rPr>
+          <w:rFonts w:ascii="Menlo" w:hAnsi="Menlo" w:cs="Menlo"/>
+          <w:sz w:val="22"/>
+          <w:szCs w:val="22"/>
+          <w:lang w:val="en-GB"/>
+        </w:rPr>
+      </w:pPr>
+      <w:r>
+        <w:rPr>
+          <w:rFonts w:ascii="Menlo" w:hAnsi="Menlo" w:cs="Menlo"/>
+          <w:color w:val="000000"/>
+          <w:sz w:val="22"/>
+          <w:szCs w:val="22"/>
+          <w:lang w:val="en-GB"/>
+        </w:rPr>
+        <w:tab/>
+        <w:t>}</w:t>
+      </w:r>
+    </w:p>
+    <w:p>
+      <w:pPr>
+        <w:autoSpaceDE w:val="0"/>
+        <w:autoSpaceDN w:val="0"/>
+        <w:adjustRightInd w:val="0"/>
+        <w:rPr>
+          <w:rFonts w:ascii="Menlo" w:hAnsi="Menlo" w:cs="Menlo"/>
+          <w:sz w:val="22"/>
+          <w:szCs w:val="22"/>
+          <w:lang w:val="en-GB"/>
+        </w:rPr>
+      </w:pPr>
+    </w:p>
+    <w:p>
+      <w:pPr>
+        <w:autoSpaceDE w:val="0"/>
+        <w:autoSpaceDN w:val="0"/>
+        <w:adjustRightInd w:val="0"/>
+        <w:rPr>
+          <w:rFonts w:ascii="Menlo" w:hAnsi="Menlo" w:cs="Menlo"/>
+          <w:sz w:val="22"/>
+          <w:szCs w:val="22"/>
+          <w:lang w:val="en-GB"/>
+        </w:rPr>
+      </w:pPr>
+      <w:r>
+        <w:rPr>
+          <w:rFonts w:ascii="Menlo" w:hAnsi="Menlo" w:cs="Menlo"/>
+          <w:color w:val="000000"/>
+          <w:sz w:val="22"/>
+          <w:szCs w:val="22"/>
+          <w:lang w:val="en-GB"/>
+        </w:rPr>
+        <w:tab/>
+      </w:r>
+      <w:r>
+        <w:rPr>
+          <w:rFonts w:ascii="Menlo" w:hAnsi="Menlo" w:cs="Menlo"/>
+          <w:color w:val="646464"/>
+          <w:sz w:val="22"/>
+          <w:szCs w:val="22"/>
+          <w:lang w:val="en-GB"/>
+        </w:rPr>
+        <w:t>@Bean</w:t>
+      </w:r>
+    </w:p>
+    <w:p>
+      <w:pPr>
+        <w:autoSpaceDE w:val="0"/>
+        <w:autoSpaceDN w:val="0"/>
+        <w:adjustRightInd w:val="0"/>
+        <w:rPr>
+          <w:rFonts w:ascii="Menlo" w:hAnsi="Menlo" w:cs="Menlo"/>
+          <w:sz w:val="22"/>
+          <w:szCs w:val="22"/>
+          <w:highlight w:val="yellow"/>
+          <w:lang w:val="en-GB"/>
+        </w:rPr>
+      </w:pPr>
+      <w:r>
+        <w:rPr>
+          <w:rFonts w:ascii="Menlo" w:hAnsi="Menlo" w:cs="Menlo"/>
+          <w:color w:val="000000"/>
+          <w:sz w:val="22"/>
+          <w:szCs w:val="22"/>
+          <w:lang w:val="en-GB"/>
+        </w:rPr>
+        <w:lastRenderedPageBreak/>
+        <w:tab/>
+      </w:r>
+      <w:r>
+        <w:rPr>
+          <w:rFonts w:ascii="Menlo" w:hAnsi="Menlo" w:cs="Menlo"/>
+          <w:b/>
+          <w:bCs/>
+          <w:color w:val="7F0055"/>
+          <w:sz w:val="22"/>
+          <w:szCs w:val="22"/>
+          <w:highlight w:val="yellow"/>
+          <w:lang w:val="en-GB"/>
+        </w:rPr>
+        <w:t>public</w:t>
+      </w:r>
+      <w:r>
+        <w:rPr>
+          <w:rFonts w:ascii="Menlo" w:hAnsi="Menlo" w:cs="Menlo"/>
+          <w:color w:val="000000"/>
+          <w:sz w:val="22"/>
+          <w:szCs w:val="22"/>
+          <w:highlight w:val="yellow"/>
+          <w:lang w:val="en-GB"/>
+        </w:rPr>
+        <w:t xml:space="preserve"> BCryptPasswordEncoder getPasswordEncoder() {</w:t>
+      </w:r>
+    </w:p>
+    <w:p>
+      <w:pPr>
+        <w:autoSpaceDE w:val="0"/>
+        <w:autoSpaceDN w:val="0"/>
+        <w:adjustRightInd w:val="0"/>
+        <w:rPr>
+          <w:rFonts w:ascii="Menlo" w:hAnsi="Menlo" w:cs="Menlo"/>
+          <w:sz w:val="22"/>
+          <w:szCs w:val="22"/>
+          <w:highlight w:val="yellow"/>
+          <w:lang w:val="en-GB"/>
+        </w:rPr>
+      </w:pPr>
+      <w:r>
+        <w:rPr>
+          <w:rFonts w:ascii="Menlo" w:hAnsi="Menlo" w:cs="Menlo"/>
+          <w:color w:val="000000"/>
+          <w:sz w:val="22"/>
+          <w:szCs w:val="22"/>
+          <w:highlight w:val="yellow"/>
+          <w:lang w:val="en-GB"/>
+        </w:rPr>
+        <w:tab/>
+      </w:r>
+      <w:r>
+        <w:rPr>
+          <w:rFonts w:ascii="Menlo" w:hAnsi="Menlo" w:cs="Menlo"/>
+          <w:color w:val="000000"/>
+          <w:sz w:val="22"/>
+          <w:szCs w:val="22"/>
+          <w:highlight w:val="yellow"/>
+          <w:lang w:val="en-GB"/>
+        </w:rPr>
+        <w:tab/>
+      </w:r>
+      <w:r>
+        <w:rPr>
+          <w:rFonts w:ascii="Menlo" w:hAnsi="Menlo" w:cs="Menlo"/>
+          <w:b/>
+          <w:bCs/>
+          <w:color w:val="7F0055"/>
+          <w:sz w:val="22"/>
+          <w:szCs w:val="22"/>
+          <w:highlight w:val="yellow"/>
+          <w:lang w:val="en-GB"/>
+        </w:rPr>
+        <w:t>return</w:t>
+      </w:r>
+      <w:r>
+        <w:rPr>
+          <w:rFonts w:ascii="Menlo" w:hAnsi="Menlo" w:cs="Menlo"/>
+          <w:color w:val="000000"/>
+          <w:sz w:val="22"/>
+          <w:szCs w:val="22"/>
+          <w:highlight w:val="yellow"/>
+          <w:lang w:val="en-GB"/>
+        </w:rPr>
+        <w:t xml:space="preserve"> </w:t>
+      </w:r>
+      <w:r>
+        <w:rPr>
+          <w:rFonts w:ascii="Menlo" w:hAnsi="Menlo" w:cs="Menlo"/>
+          <w:b/>
+          <w:bCs/>
+          <w:color w:val="7F0055"/>
+          <w:sz w:val="22"/>
+          <w:szCs w:val="22"/>
+          <w:highlight w:val="yellow"/>
+          <w:lang w:val="en-GB"/>
+        </w:rPr>
+        <w:t>new</w:t>
+      </w:r>
+      <w:r>
+        <w:rPr>
+          <w:rFonts w:ascii="Menlo" w:hAnsi="Menlo" w:cs="Menlo"/>
+          <w:color w:val="000000"/>
+          <w:sz w:val="22"/>
+          <w:szCs w:val="22"/>
+          <w:highlight w:val="yellow"/>
+          <w:lang w:val="en-GB"/>
+        </w:rPr>
+        <w:t xml:space="preserve"> BCryptPasswordEncoder();</w:t>
+      </w:r>
+    </w:p>
+    <w:p>
+      <w:pPr>
+        <w:autoSpaceDE w:val="0"/>
+        <w:autoSpaceDN w:val="0"/>
+        <w:adjustRightInd w:val="0"/>
+        <w:rPr>
+          <w:rFonts w:ascii="Menlo" w:hAnsi="Menlo" w:cs="Menlo"/>
+          <w:sz w:val="22"/>
+          <w:szCs w:val="22"/>
+          <w:lang w:val="en-GB"/>
+        </w:rPr>
+      </w:pPr>
+      <w:r>
+        <w:rPr>
+          <w:rFonts w:ascii="Menlo" w:hAnsi="Menlo" w:cs="Menlo"/>
+          <w:color w:val="000000"/>
+          <w:sz w:val="22"/>
+          <w:szCs w:val="22"/>
+          <w:highlight w:val="yellow"/>
+          <w:lang w:val="en-GB"/>
+        </w:rPr>
+        <w:tab/>
+        <w:t>}</w:t>
+      </w:r>
+    </w:p>
+    <w:p>
+      <w:pPr>
+        <w:autoSpaceDE w:val="0"/>
+        <w:autoSpaceDN w:val="0"/>
+        <w:adjustRightInd w:val="0"/>
+        <w:rPr>
+          <w:rFonts w:ascii="Menlo" w:hAnsi="Menlo" w:cs="Menlo"/>
+          <w:sz w:val="22"/>
+          <w:szCs w:val="22"/>
+          <w:lang w:val="en-GB"/>
+        </w:rPr>
+      </w:pPr>
+    </w:p>
+    <w:p>
+      <w:pPr>
+        <w:autoSpaceDE w:val="0"/>
+        <w:autoSpaceDN w:val="0"/>
+        <w:adjustRightInd w:val="0"/>
+        <w:rPr>
+          <w:rFonts w:ascii="Menlo" w:hAnsi="Menlo" w:cs="Menlo"/>
+          <w:sz w:val="22"/>
+          <w:szCs w:val="22"/>
+          <w:lang w:val="en-GB"/>
+        </w:rPr>
+      </w:pPr>
+      <w:r>
+        <w:rPr>
+          <w:rFonts w:ascii="Menlo" w:hAnsi="Menlo" w:cs="Menlo"/>
+          <w:color w:val="000000"/>
+          <w:sz w:val="22"/>
+          <w:szCs w:val="22"/>
+          <w:lang w:val="en-GB"/>
+        </w:rPr>
+        <w:tab/>
+      </w:r>
+      <w:r>
+        <w:rPr>
+          <w:rFonts w:ascii="Menlo" w:hAnsi="Menlo" w:cs="Menlo"/>
+          <w:color w:val="3F5FBF"/>
+          <w:sz w:val="22"/>
+          <w:szCs w:val="22"/>
+          <w:lang w:val="en-GB"/>
+        </w:rPr>
+        <w:t>/**</w:t>
+      </w:r>
+    </w:p>
+    <w:p>
+      <w:pPr>
+        <w:autoSpaceDE w:val="0"/>
+        <w:autoSpaceDN w:val="0"/>
+        <w:adjustRightInd w:val="0"/>
+        <w:rPr>
+          <w:rFonts w:ascii="Menlo" w:hAnsi="Menlo" w:cs="Menlo"/>
+          <w:sz w:val="22"/>
+          <w:szCs w:val="22"/>
+          <w:lang w:val="en-GB"/>
+        </w:rPr>
+      </w:pPr>
+      <w:r>
+        <w:rPr>
+          <w:rFonts w:ascii="Menlo" w:hAnsi="Menlo" w:cs="Menlo"/>
+          <w:color w:val="3F5FBF"/>
+          <w:sz w:val="22"/>
+          <w:szCs w:val="22"/>
+          <w:lang w:val="en-GB"/>
+        </w:rPr>
+        <w:tab/>
+        <w:t xml:space="preserve"> * </w:t>
+      </w:r>
+      <w:r>
+        <w:rPr>
+          <w:rFonts w:ascii="Menlo" w:hAnsi="Menlo" w:cs="Menlo"/>
+          <w:color w:val="3F5FBF"/>
+          <w:sz w:val="22"/>
+          <w:szCs w:val="22"/>
+          <w:highlight w:val="yellow"/>
+          <w:lang w:val="en-GB"/>
+        </w:rPr>
+        <w:t>MOST RESTRICTIVE TO LEAST RESTRICTIVE</w:t>
+      </w:r>
+    </w:p>
+    <w:p>
+      <w:pPr>
+        <w:autoSpaceDE w:val="0"/>
+        <w:autoSpaceDN w:val="0"/>
+        <w:adjustRightInd w:val="0"/>
+        <w:rPr>
+          <w:rFonts w:ascii="Menlo" w:hAnsi="Menlo" w:cs="Menlo"/>
+          <w:sz w:val="22"/>
+          <w:szCs w:val="22"/>
+          <w:lang w:val="en-GB"/>
+        </w:rPr>
+      </w:pPr>
+      <w:r>
+        <w:rPr>
+          <w:rFonts w:ascii="Menlo" w:hAnsi="Menlo" w:cs="Menlo"/>
+          <w:color w:val="3F5FBF"/>
+          <w:sz w:val="22"/>
+          <w:szCs w:val="22"/>
+          <w:lang w:val="en-GB"/>
+        </w:rPr>
+        <w:tab/>
+        <w:t xml:space="preserve"> */</w:t>
+      </w:r>
+    </w:p>
+    <w:p>
+      <w:pPr>
+        <w:autoSpaceDE w:val="0"/>
+        <w:autoSpaceDN w:val="0"/>
+        <w:adjustRightInd w:val="0"/>
+        <w:rPr>
+          <w:rFonts w:ascii="Menlo" w:hAnsi="Menlo" w:cs="Menlo"/>
+          <w:sz w:val="22"/>
+          <w:szCs w:val="22"/>
+          <w:lang w:val="en-GB"/>
+        </w:rPr>
+      </w:pPr>
+      <w:r>
+        <w:rPr>
+          <w:rFonts w:ascii="Menlo" w:hAnsi="Menlo" w:cs="Menlo"/>
+          <w:color w:val="000000"/>
+          <w:sz w:val="22"/>
+          <w:szCs w:val="22"/>
+          <w:lang w:val="en-GB"/>
+        </w:rPr>
+        <w:tab/>
+      </w:r>
+      <w:r>
+        <w:rPr>
+          <w:rFonts w:ascii="Menlo" w:hAnsi="Menlo" w:cs="Menlo"/>
+          <w:color w:val="646464"/>
+          <w:sz w:val="22"/>
+          <w:szCs w:val="22"/>
+          <w:lang w:val="en-GB"/>
+        </w:rPr>
+        <w:t>@Override</w:t>
+      </w:r>
+    </w:p>
+    <w:p>
+      <w:pPr>
+        <w:autoSpaceDE w:val="0"/>
+        <w:autoSpaceDN w:val="0"/>
+        <w:adjustRightInd w:val="0"/>
+        <w:rPr>
+          <w:rFonts w:ascii="Menlo" w:hAnsi="Menlo" w:cs="Menlo"/>
+          <w:sz w:val="22"/>
+          <w:szCs w:val="22"/>
+          <w:lang w:val="en-GB"/>
+        </w:rPr>
+      </w:pPr>
+      <w:r>
+        <w:rPr>
+          <w:rFonts w:ascii="Menlo" w:hAnsi="Menlo" w:cs="Menlo"/>
+          <w:color w:val="000000"/>
+          <w:sz w:val="22"/>
+          <w:szCs w:val="22"/>
+          <w:lang w:val="en-GB"/>
+        </w:rPr>
+        <w:tab/>
+      </w:r>
+      <w:r>
+        <w:rPr>
+          <w:rFonts w:ascii="Menlo" w:hAnsi="Menlo" w:cs="Menlo"/>
+          <w:b/>
+          <w:bCs/>
+          <w:color w:val="7F0055"/>
+          <w:sz w:val="22"/>
+          <w:szCs w:val="22"/>
+          <w:lang w:val="en-GB"/>
+        </w:rPr>
+        <w:t>protected</w:t>
+      </w:r>
+      <w:r>
+        <w:rPr>
+          <w:rFonts w:ascii="Menlo" w:hAnsi="Menlo" w:cs="Menlo"/>
+          <w:color w:val="000000"/>
+          <w:sz w:val="22"/>
+          <w:szCs w:val="22"/>
+          <w:lang w:val="en-GB"/>
+        </w:rPr>
+        <w:t xml:space="preserve"> </w:t>
+      </w:r>
+      <w:r>
+        <w:rPr>
+          <w:rFonts w:ascii="Menlo" w:hAnsi="Menlo" w:cs="Menlo"/>
+          <w:b/>
+          <w:bCs/>
+          <w:color w:val="7F0055"/>
+          <w:sz w:val="22"/>
+          <w:szCs w:val="22"/>
+          <w:lang w:val="en-GB"/>
+        </w:rPr>
+        <w:t>void</w:t>
+      </w:r>
+      <w:r>
+        <w:rPr>
+          <w:rFonts w:ascii="Menlo" w:hAnsi="Menlo" w:cs="Menlo"/>
+          <w:color w:val="000000"/>
+          <w:sz w:val="22"/>
+          <w:szCs w:val="22"/>
+          <w:lang w:val="en-GB"/>
+        </w:rPr>
+        <w:t xml:space="preserve"> configure(HttpSecurity </w:t>
+      </w:r>
+      <w:r>
+        <w:rPr>
+          <w:rFonts w:ascii="Menlo" w:hAnsi="Menlo" w:cs="Menlo"/>
+          <w:color w:val="6A3E3E"/>
+          <w:sz w:val="22"/>
+          <w:szCs w:val="22"/>
+          <w:lang w:val="en-GB"/>
+        </w:rPr>
+        <w:t>http</w:t>
+      </w:r>
+      <w:r>
+        <w:rPr>
+          <w:rFonts w:ascii="Menlo" w:hAnsi="Menlo" w:cs="Menlo"/>
+          <w:color w:val="000000"/>
+          <w:sz w:val="22"/>
+          <w:szCs w:val="22"/>
+          <w:lang w:val="en-GB"/>
+        </w:rPr>
+        <w:t xml:space="preserve">) </w:t>
+      </w:r>
+      <w:r>
+        <w:rPr>
+          <w:rFonts w:ascii="Menlo" w:hAnsi="Menlo" w:cs="Menlo"/>
+          <w:b/>
+          <w:bCs/>
+          <w:color w:val="7F0055"/>
+          <w:sz w:val="22"/>
+          <w:szCs w:val="22"/>
+          <w:lang w:val="en-GB"/>
+        </w:rPr>
+        <w:t>throws</w:t>
+      </w:r>
+      <w:r>
+        <w:rPr>
+          <w:rFonts w:ascii="Menlo" w:hAnsi="Menlo" w:cs="Menlo"/>
+          <w:color w:val="000000"/>
+          <w:sz w:val="22"/>
+          <w:szCs w:val="22"/>
+          <w:lang w:val="en-GB"/>
+        </w:rPr>
+        <w:t xml:space="preserve"> Exception {</w:t>
+      </w:r>
+    </w:p>
+    <w:p>
+      <w:pPr>
+        <w:autoSpaceDE w:val="0"/>
+        <w:autoSpaceDN w:val="0"/>
+        <w:adjustRightInd w:val="0"/>
+        <w:rPr>
+          <w:rFonts w:ascii="Menlo" w:hAnsi="Menlo" w:cs="Menlo"/>
+          <w:sz w:val="22"/>
+          <w:szCs w:val="22"/>
+          <w:lang w:val="en-GB"/>
+        </w:rPr>
+      </w:pPr>
+      <w:r>
+        <w:rPr>
+          <w:rFonts w:ascii="Menlo" w:hAnsi="Menlo" w:cs="Menlo"/>
+          <w:color w:val="000000"/>
+          <w:sz w:val="22"/>
+          <w:szCs w:val="22"/>
+          <w:lang w:val="en-GB"/>
+        </w:rPr>
+        <w:tab/>
+      </w:r>
+      <w:r>
+        <w:rPr>
+          <w:rFonts w:ascii="Menlo" w:hAnsi="Menlo" w:cs="Menlo"/>
+          <w:color w:val="000000"/>
+          <w:sz w:val="22"/>
+          <w:szCs w:val="22"/>
+          <w:lang w:val="en-GB"/>
+        </w:rPr>
+        <w:tab/>
+      </w:r>
+    </w:p>
+    <w:p>
+      <w:pPr>
+        <w:autoSpaceDE w:val="0"/>
+        <w:autoSpaceDN w:val="0"/>
+        <w:adjustRightInd w:val="0"/>
+        <w:rPr>
+          <w:rFonts w:ascii="Menlo" w:hAnsi="Menlo" w:cs="Menlo"/>
+          <w:sz w:val="22"/>
+          <w:szCs w:val="22"/>
+          <w:lang w:val="en-GB"/>
+        </w:rPr>
+      </w:pPr>
+      <w:r>
+        <w:rPr>
+          <w:rFonts w:ascii="Menlo" w:hAnsi="Menlo" w:cs="Menlo"/>
+          <w:color w:val="000000"/>
+          <w:sz w:val="22"/>
+          <w:szCs w:val="22"/>
+          <w:lang w:val="en-GB"/>
+        </w:rPr>
+        <w:tab/>
+      </w:r>
+      <w:r>
+        <w:rPr>
+          <w:rFonts w:ascii="Menlo" w:hAnsi="Menlo" w:cs="Menlo"/>
+          <w:color w:val="000000"/>
+          <w:sz w:val="22"/>
+          <w:szCs w:val="22"/>
+          <w:lang w:val="en-GB"/>
+        </w:rPr>
+        <w:tab/>
+      </w:r>
+    </w:p>
+    <w:p>
+      <w:pPr>
+        <w:autoSpaceDE w:val="0"/>
+        <w:autoSpaceDN w:val="0"/>
+        <w:adjustRightInd w:val="0"/>
+        <w:rPr>
+          <w:rFonts w:ascii="Menlo" w:hAnsi="Menlo" w:cs="Menlo"/>
+          <w:sz w:val="22"/>
+          <w:szCs w:val="22"/>
+          <w:lang w:val="en-GB"/>
+        </w:rPr>
+      </w:pPr>
+      <w:r>
+        <w:rPr>
+          <w:rFonts w:ascii="Menlo" w:hAnsi="Menlo" w:cs="Menlo"/>
+          <w:color w:val="000000"/>
+          <w:sz w:val="22"/>
+          <w:szCs w:val="22"/>
+          <w:lang w:val="en-GB"/>
+        </w:rPr>
+        <w:tab/>
+      </w:r>
+      <w:r>
+        <w:rPr>
+          <w:rFonts w:ascii="Menlo" w:hAnsi="Menlo" w:cs="Menlo"/>
+          <w:color w:val="000000"/>
+          <w:sz w:val="22"/>
+          <w:szCs w:val="22"/>
+          <w:lang w:val="en-GB"/>
+        </w:rPr>
+        <w:tab/>
+      </w:r>
+      <w:r>
+        <w:rPr>
+          <w:rFonts w:ascii="Menlo" w:hAnsi="Menlo" w:cs="Menlo"/>
+          <w:color w:val="3F7F5F"/>
+          <w:sz w:val="22"/>
+          <w:szCs w:val="22"/>
+          <w:lang w:val="en-GB"/>
+        </w:rPr>
+        <w:t>// ONLY ADMIN CAN ADD OR DELETE STUDENT</w:t>
+      </w:r>
+    </w:p>
+    <w:p>
+      <w:pPr>
+        <w:autoSpaceDE w:val="0"/>
+        <w:autoSpaceDN w:val="0"/>
+        <w:adjustRightInd w:val="0"/>
+        <w:rPr>
+          <w:rFonts w:ascii="Menlo" w:hAnsi="Menlo" w:cs="Menlo"/>
+          <w:sz w:val="22"/>
+          <w:szCs w:val="22"/>
+          <w:lang w:val="en-GB"/>
+        </w:rPr>
+      </w:pPr>
+      <w:r>
+        <w:rPr>
+          <w:rFonts w:ascii="Menlo" w:hAnsi="Menlo" w:cs="Menlo"/>
+          <w:color w:val="000000"/>
+          <w:sz w:val="22"/>
+          <w:szCs w:val="22"/>
+          <w:lang w:val="en-GB"/>
+        </w:rPr>
+        <w:tab/>
+      </w:r>
+      <w:r>
+        <w:rPr>
+          <w:rFonts w:ascii="Menlo" w:hAnsi="Menlo" w:cs="Menlo"/>
+          <w:color w:val="000000"/>
+          <w:sz w:val="22"/>
+          <w:szCs w:val="22"/>
+          <w:lang w:val="en-GB"/>
+        </w:rPr>
+        <w:tab/>
+      </w:r>
+      <w:r>
+        <w:rPr>
+          <w:rFonts w:ascii="Menlo" w:hAnsi="Menlo" w:cs="Menlo"/>
+          <w:color w:val="3F7F5F"/>
+          <w:sz w:val="22"/>
+          <w:szCs w:val="22"/>
+          <w:lang w:val="en-GB"/>
+        </w:rPr>
+        <w:t>//USER  (USED BY STUDENTS CAN VIEW AND UPDATE AND SAVE)</w:t>
+      </w:r>
+    </w:p>
+    <w:p>
+      <w:pPr>
+        <w:autoSpaceDE w:val="0"/>
+        <w:autoSpaceDN w:val="0"/>
+        <w:adjustRightInd w:val="0"/>
+        <w:rPr>
+          <w:rFonts w:ascii="Menlo" w:hAnsi="Menlo" w:cs="Menlo"/>
+          <w:color w:val="000000"/>
+          <w:sz w:val="22"/>
+          <w:szCs w:val="22"/>
+          <w:lang w:val="en-GB"/>
+        </w:rPr>
+      </w:pPr>
+      <w:r>
+        <w:rPr>
+          <w:rFonts w:ascii="Menlo" w:hAnsi="Menlo" w:cs="Menlo"/>
+          <w:color w:val="000000"/>
+          <w:sz w:val="22"/>
+          <w:szCs w:val="22"/>
+          <w:lang w:val="en-GB"/>
+        </w:rPr>
+        <w:tab/>
+      </w:r>
+      <w:r>
+        <w:rPr>
+          <w:rFonts w:ascii="Menlo" w:hAnsi="Menlo" w:cs="Menlo"/>
+          <w:color w:val="000000"/>
+          <w:sz w:val="22"/>
+          <w:szCs w:val="22"/>
+          <w:lang w:val="en-GB"/>
+        </w:rPr>
+        <w:tab/>
+      </w:r>
+      <w:r>
+        <w:rPr>
+          <w:rFonts w:ascii="Menlo" w:hAnsi="Menlo" w:cs="Menlo"/>
+          <w:color w:val="6A3E3E"/>
+          <w:sz w:val="22"/>
+          <w:szCs w:val="22"/>
+          <w:lang w:val="en-GB"/>
+        </w:rPr>
+        <w:t>http</w:t>
+      </w:r>
+      <w:r>
+        <w:rPr>
+          <w:rFonts w:ascii="Menlo" w:hAnsi="Menlo" w:cs="Menlo"/>
+          <w:color w:val="000000"/>
+          <w:sz w:val="22"/>
+          <w:szCs w:val="22"/>
+          <w:lang w:val="en-GB"/>
+        </w:rPr>
+        <w:t>.authorizeRequests()</w:t>
+      </w:r>
+    </w:p>
+    <w:p>
+      <w:pPr>
+        <w:autoSpaceDE w:val="0"/>
+        <w:autoSpaceDN w:val="0"/>
+        <w:adjustRightInd w:val="0"/>
+        <w:ind w:left="2160" w:firstLine="720"/>
+        <w:rPr>
+          <w:rFonts w:ascii="Menlo" w:hAnsi="Menlo" w:cs="Menlo"/>
+          <w:sz w:val="22"/>
+          <w:szCs w:val="22"/>
+          <w:lang w:val="en-GB"/>
+        </w:rPr>
+      </w:pPr>
+      <w:r>
+        <w:rPr>
+          <w:rFonts w:ascii="Menlo" w:hAnsi="Menlo" w:cs="Menlo"/>
+          <w:color w:val="000000"/>
+          <w:sz w:val="22"/>
+          <w:szCs w:val="22"/>
+          <w:lang w:val="en-GB"/>
+        </w:rPr>
+        <w:t>.antMatchers(</w:t>
+      </w:r>
+      <w:r>
+        <w:rPr>
+          <w:rFonts w:ascii="Menlo" w:hAnsi="Menlo" w:cs="Menlo"/>
+          <w:color w:val="2A00FF"/>
+          <w:sz w:val="22"/>
+          <w:szCs w:val="22"/>
+          <w:lang w:val="en-GB"/>
+        </w:rPr>
+        <w:t>"/delete-student"</w:t>
+      </w:r>
+      <w:r>
+        <w:rPr>
+          <w:rFonts w:ascii="Menlo" w:hAnsi="Menlo" w:cs="Menlo"/>
+          <w:color w:val="000000"/>
+          <w:sz w:val="22"/>
+          <w:szCs w:val="22"/>
+          <w:lang w:val="en-GB"/>
+        </w:rPr>
+        <w:t xml:space="preserve">, </w:t>
+      </w:r>
+      <w:r>
+        <w:rPr>
+          <w:rFonts w:ascii="Menlo" w:hAnsi="Menlo" w:cs="Menlo"/>
+          <w:color w:val="2A00FF"/>
+          <w:sz w:val="22"/>
+          <w:szCs w:val="22"/>
+          <w:lang w:val="en-GB"/>
+        </w:rPr>
+        <w:t>"/add-student"</w:t>
+      </w:r>
+      <w:r>
+        <w:rPr>
+          <w:rFonts w:ascii="Menlo" w:hAnsi="Menlo" w:cs="Menlo"/>
+          <w:color w:val="000000"/>
+          <w:sz w:val="22"/>
+          <w:szCs w:val="22"/>
+          <w:lang w:val="en-GB"/>
+        </w:rPr>
+        <w:t>).hasRole(</w:t>
+      </w:r>
+      <w:r>
+        <w:rPr>
+          <w:rFonts w:ascii="Menlo" w:hAnsi="Menlo" w:cs="Menlo"/>
+          <w:color w:val="2A00FF"/>
+          <w:sz w:val="22"/>
+          <w:szCs w:val="22"/>
+          <w:lang w:val="en-GB"/>
+        </w:rPr>
+        <w:t>"ADMIN"</w:t>
+      </w:r>
+      <w:r>
+        <w:rPr>
+          <w:rFonts w:ascii="Menlo" w:hAnsi="Menlo" w:cs="Menlo"/>
+          <w:color w:val="000000"/>
+          <w:sz w:val="22"/>
+          <w:szCs w:val="22"/>
+          <w:lang w:val="en-GB"/>
+        </w:rPr>
+        <w:t xml:space="preserve">) </w:t>
+      </w:r>
+    </w:p>
+    <w:p>
+      <w:pPr>
+        <w:autoSpaceDE w:val="0"/>
+        <w:autoSpaceDN w:val="0"/>
+        <w:adjustRightInd w:val="0"/>
+        <w:rPr>
+          <w:rFonts w:ascii="Menlo" w:hAnsi="Menlo" w:cs="Menlo"/>
+          <w:sz w:val="22"/>
+          <w:szCs w:val="22"/>
+          <w:lang w:val="en-GB"/>
+        </w:rPr>
+      </w:pPr>
+      <w:r>
+        <w:rPr>
+          <w:rFonts w:ascii="Menlo" w:hAnsi="Menlo" w:cs="Menlo"/>
+          <w:color w:val="000000"/>
+          <w:sz w:val="22"/>
+          <w:szCs w:val="22"/>
+          <w:lang w:val="en-GB"/>
+        </w:rPr>
+        <w:tab/>
+      </w:r>
+      <w:r>
+        <w:rPr>
+          <w:rFonts w:ascii="Menlo" w:hAnsi="Menlo" w:cs="Menlo"/>
+          <w:color w:val="000000"/>
+          <w:sz w:val="22"/>
+          <w:szCs w:val="22"/>
+          <w:lang w:val="en-GB"/>
+        </w:rPr>
+        <w:tab/>
+      </w:r>
+      <w:r>
+        <w:rPr>
+          <w:rFonts w:ascii="Menlo" w:hAnsi="Menlo" w:cs="Menlo"/>
+          <w:color w:val="000000"/>
+          <w:sz w:val="22"/>
+          <w:szCs w:val="22"/>
+          <w:lang w:val="en-GB"/>
+        </w:rPr>
+        <w:tab/>
+      </w:r>
+      <w:r>
+        <w:rPr>
+          <w:rFonts w:ascii="Menlo" w:hAnsi="Menlo" w:cs="Menlo"/>
+          <w:color w:val="000000"/>
+          <w:sz w:val="22"/>
+          <w:szCs w:val="22"/>
+          <w:lang w:val="en-GB"/>
+        </w:rPr>
+        <w:tab/>
+        <w:t>.antMatchers(</w:t>
+      </w:r>
+      <w:r>
+        <w:rPr>
+          <w:rFonts w:ascii="Menlo" w:hAnsi="Menlo" w:cs="Menlo"/>
+          <w:color w:val="2A00FF"/>
+          <w:sz w:val="22"/>
+          <w:szCs w:val="22"/>
+          <w:lang w:val="en-GB"/>
+        </w:rPr>
+        <w:t>"/list-students"</w:t>
+      </w:r>
+      <w:r>
+        <w:rPr>
+          <w:rFonts w:ascii="Menlo" w:hAnsi="Menlo" w:cs="Menlo"/>
+          <w:color w:val="000000"/>
+          <w:sz w:val="22"/>
+          <w:szCs w:val="22"/>
+          <w:lang w:val="en-GB"/>
+        </w:rPr>
+        <w:t xml:space="preserve">, </w:t>
+      </w:r>
+      <w:r>
+        <w:rPr>
+          <w:rFonts w:ascii="Menlo" w:hAnsi="Menlo" w:cs="Menlo"/>
+          <w:color w:val="2A00FF"/>
+          <w:sz w:val="22"/>
+          <w:szCs w:val="22"/>
+          <w:lang w:val="en-GB"/>
+        </w:rPr>
+        <w:t>"/update-student"</w:t>
+      </w:r>
+      <w:r>
+        <w:rPr>
+          <w:rFonts w:ascii="Menlo" w:hAnsi="Menlo" w:cs="Menlo"/>
+          <w:color w:val="000000"/>
+          <w:sz w:val="22"/>
+          <w:szCs w:val="22"/>
+          <w:lang w:val="en-GB"/>
+        </w:rPr>
+        <w:t xml:space="preserve">, </w:t>
+      </w:r>
+      <w:r>
+        <w:rPr>
+          <w:rFonts w:ascii="Menlo" w:hAnsi="Menlo" w:cs="Menlo"/>
+          <w:color w:val="2A00FF"/>
+          <w:sz w:val="22"/>
+          <w:szCs w:val="22"/>
+          <w:lang w:val="en-GB"/>
+        </w:rPr>
+        <w:t>"/save-student"</w:t>
+      </w:r>
+      <w:r>
+        <w:rPr>
+          <w:rFonts w:ascii="Menlo" w:hAnsi="Menlo" w:cs="Menlo"/>
+          <w:color w:val="000000"/>
+          <w:sz w:val="22"/>
+          <w:szCs w:val="22"/>
+          <w:lang w:val="en-GB"/>
+        </w:rPr>
+        <w:t>).hasAnyRole(</w:t>
+      </w:r>
+      <w:r>
+        <w:rPr>
+          <w:rFonts w:ascii="Menlo" w:hAnsi="Menlo" w:cs="Menlo"/>
+          <w:color w:val="2A00FF"/>
+          <w:sz w:val="22"/>
+          <w:szCs w:val="22"/>
+          <w:lang w:val="en-GB"/>
+        </w:rPr>
+        <w:t>"ADMIN"</w:t>
+      </w:r>
+      <w:r>
+        <w:rPr>
+          <w:rFonts w:ascii="Menlo" w:hAnsi="Menlo" w:cs="Menlo"/>
+          <w:color w:val="000000"/>
+          <w:sz w:val="22"/>
+          <w:szCs w:val="22"/>
+          <w:lang w:val="en-GB"/>
+        </w:rPr>
+        <w:t xml:space="preserve">, </w:t>
+      </w:r>
+      <w:r>
+        <w:rPr>
+          <w:rFonts w:ascii="Menlo" w:hAnsi="Menlo" w:cs="Menlo"/>
+          <w:color w:val="2A00FF"/>
+          <w:sz w:val="22"/>
+          <w:szCs w:val="22"/>
+          <w:lang w:val="en-GB"/>
+        </w:rPr>
+        <w:t>"USER"</w:t>
+      </w:r>
+      <w:r>
+        <w:rPr>
+          <w:rFonts w:ascii="Menlo" w:hAnsi="Menlo" w:cs="Menlo"/>
+          <w:color w:val="000000"/>
+          <w:sz w:val="22"/>
+          <w:szCs w:val="22"/>
+          <w:lang w:val="en-GB"/>
+        </w:rPr>
+        <w:t xml:space="preserve">) </w:t>
+      </w:r>
+    </w:p>
+    <w:p>
+      <w:pPr>
+        <w:autoSpaceDE w:val="0"/>
+        <w:autoSpaceDN w:val="0"/>
+        <w:adjustRightInd w:val="0"/>
+        <w:rPr>
+          <w:rFonts w:ascii="Menlo" w:hAnsi="Menlo" w:cs="Menlo"/>
+          <w:sz w:val="22"/>
+          <w:szCs w:val="22"/>
+          <w:lang w:val="en-GB"/>
+        </w:rPr>
+      </w:pPr>
+      <w:r>
+        <w:rPr>
+          <w:rFonts w:ascii="Menlo" w:hAnsi="Menlo" w:cs="Menlo"/>
+          <w:color w:val="000000"/>
+          <w:sz w:val="22"/>
+          <w:szCs w:val="22"/>
+          <w:lang w:val="en-GB"/>
+        </w:rPr>
+        <w:tab/>
+      </w:r>
+      <w:r>
+        <w:rPr>
+          <w:rFonts w:ascii="Menlo" w:hAnsi="Menlo" w:cs="Menlo"/>
+          <w:color w:val="000000"/>
+          <w:sz w:val="22"/>
+          <w:szCs w:val="22"/>
+          <w:lang w:val="en-GB"/>
+        </w:rPr>
+        <w:tab/>
+      </w:r>
+      <w:r>
+        <w:rPr>
+          <w:rFonts w:ascii="Menlo" w:hAnsi="Menlo" w:cs="Menlo"/>
+          <w:color w:val="000000"/>
+          <w:sz w:val="22"/>
+          <w:szCs w:val="22"/>
+          <w:lang w:val="en-GB"/>
+        </w:rPr>
+        <w:tab/>
+      </w:r>
+      <w:r>
+        <w:rPr>
+          <w:rFonts w:ascii="Menlo" w:hAnsi="Menlo" w:cs="Menlo"/>
+          <w:color w:val="000000"/>
+          <w:sz w:val="22"/>
+          <w:szCs w:val="22"/>
+          <w:lang w:val="en-GB"/>
+        </w:rPr>
+        <w:tab/>
+        <w:t>.antMatchers(</w:t>
+      </w:r>
+      <w:r>
+        <w:rPr>
+          <w:rFonts w:ascii="Menlo" w:hAnsi="Menlo" w:cs="Menlo"/>
+          <w:color w:val="2A00FF"/>
+          <w:sz w:val="22"/>
+          <w:szCs w:val="22"/>
+          <w:lang w:val="en-GB"/>
+        </w:rPr>
+        <w:t>"/"</w:t>
+      </w:r>
+      <w:r>
+        <w:rPr>
+          <w:rFonts w:ascii="Menlo" w:hAnsi="Menlo" w:cs="Menlo"/>
+          <w:color w:val="000000"/>
+          <w:sz w:val="22"/>
+          <w:szCs w:val="22"/>
+          <w:lang w:val="en-GB"/>
+        </w:rPr>
+        <w:t>).permitAll().and().formLogin();</w:t>
+      </w:r>
+    </w:p>
+    <w:p>
+      <w:pPr>
+        <w:autoSpaceDE w:val="0"/>
+        <w:autoSpaceDN w:val="0"/>
+        <w:adjustRightInd w:val="0"/>
+        <w:rPr>
+          <w:rFonts w:ascii="Menlo" w:hAnsi="Menlo" w:cs="Menlo"/>
+          <w:sz w:val="22"/>
+          <w:szCs w:val="22"/>
+          <w:lang w:val="en-GB"/>
+        </w:rPr>
+      </w:pPr>
+    </w:p>
+    <w:p>
+      <w:pPr>
+        <w:autoSpaceDE w:val="0"/>
+        <w:autoSpaceDN w:val="0"/>
+        <w:adjustRightInd w:val="0"/>
+        <w:rPr>
+          <w:rFonts w:ascii="Menlo" w:hAnsi="Menlo" w:cs="Menlo"/>
+          <w:sz w:val="22"/>
+          <w:szCs w:val="22"/>
+          <w:lang w:val="en-GB"/>
+        </w:rPr>
+      </w:pPr>
+      <w:r>
+        <w:rPr>
+          <w:rFonts w:ascii="Menlo" w:hAnsi="Menlo" w:cs="Menlo"/>
+          <w:color w:val="000000"/>
+          <w:sz w:val="22"/>
+          <w:szCs w:val="22"/>
+          <w:lang w:val="en-GB"/>
+        </w:rPr>
+        <w:tab/>
+      </w:r>
+      <w:r>
+        <w:rPr>
+          <w:rFonts w:ascii="Menlo" w:hAnsi="Menlo" w:cs="Menlo"/>
+          <w:color w:val="000000"/>
+          <w:sz w:val="22"/>
+          <w:szCs w:val="22"/>
+          <w:lang w:val="en-GB"/>
+        </w:rPr>
+        <w:tab/>
+      </w:r>
+      <w:r>
+        <w:rPr>
+          <w:rFonts w:ascii="Menlo" w:hAnsi="Menlo" w:cs="Menlo"/>
+          <w:color w:val="6A3E3E"/>
+          <w:sz w:val="22"/>
+          <w:szCs w:val="22"/>
+          <w:lang w:val="en-GB"/>
+        </w:rPr>
+        <w:t>http</w:t>
+      </w:r>
+      <w:r>
+        <w:rPr>
+          <w:rFonts w:ascii="Menlo" w:hAnsi="Menlo" w:cs="Menlo"/>
+          <w:color w:val="000000"/>
+          <w:sz w:val="22"/>
+          <w:szCs w:val="22"/>
+          <w:lang w:val="en-GB"/>
+        </w:rPr>
+        <w:t>.csrf().disable();</w:t>
+      </w:r>
+    </w:p>
+    <w:p>
+      <w:pPr>
+        <w:autoSpaceDE w:val="0"/>
+        <w:autoSpaceDN w:val="0"/>
+        <w:adjustRightInd w:val="0"/>
+        <w:rPr>
+          <w:rFonts w:ascii="Menlo" w:hAnsi="Menlo" w:cs="Menlo"/>
+          <w:sz w:val="22"/>
+          <w:szCs w:val="22"/>
+          <w:lang w:val="en-GB"/>
+        </w:rPr>
+      </w:pPr>
+      <w:r>
+        <w:rPr>
+          <w:rFonts w:ascii="Menlo" w:hAnsi="Menlo" w:cs="Menlo"/>
+          <w:color w:val="000000"/>
+          <w:sz w:val="22"/>
+          <w:szCs w:val="22"/>
+          <w:lang w:val="en-GB"/>
+        </w:rPr>
+        <w:tab/>
+      </w:r>
+      <w:r>
+        <w:rPr>
+          <w:rFonts w:ascii="Menlo" w:hAnsi="Menlo" w:cs="Menlo"/>
+          <w:color w:val="000000"/>
+          <w:sz w:val="22"/>
+          <w:szCs w:val="22"/>
+          <w:lang w:val="en-GB"/>
+        </w:rPr>
+        <w:tab/>
+      </w:r>
+      <w:r>
+        <w:rPr>
+          <w:rFonts w:ascii="Menlo" w:hAnsi="Menlo" w:cs="Menlo"/>
+          <w:color w:val="6A3E3E"/>
+          <w:sz w:val="22"/>
+          <w:szCs w:val="22"/>
+          <w:lang w:val="en-GB"/>
+        </w:rPr>
+        <w:t>http</w:t>
+      </w:r>
+      <w:r>
+        <w:rPr>
+          <w:rFonts w:ascii="Menlo" w:hAnsi="Menlo" w:cs="Menlo"/>
+          <w:color w:val="000000"/>
+          <w:sz w:val="22"/>
+          <w:szCs w:val="22"/>
+          <w:lang w:val="en-GB"/>
+        </w:rPr>
+        <w:t>.headers().frameOptions().disable();</w:t>
+      </w:r>
+    </w:p>
+    <w:p>
+      <w:pPr>
+        <w:autoSpaceDE w:val="0"/>
+        <w:autoSpaceDN w:val="0"/>
+        <w:adjustRightInd w:val="0"/>
+        <w:rPr>
+          <w:rFonts w:ascii="Menlo" w:hAnsi="Menlo" w:cs="Menlo"/>
+          <w:sz w:val="22"/>
+          <w:szCs w:val="22"/>
+          <w:lang w:val="en-GB"/>
+        </w:rPr>
+      </w:pPr>
+    </w:p>
+    <w:p>
+      <w:pPr>
+        <w:rPr>
+          <w:sz w:val="22"/>
+          <w:szCs w:val="22"/>
+          <w:lang w:val="en-US"/>
+        </w:rPr>
+      </w:pPr>
+      <w:r>
+        <w:rPr>
+          <w:rFonts w:ascii="Menlo" w:hAnsi="Menlo" w:cs="Menlo"/>
+          <w:color w:val="000000"/>
+          <w:sz w:val="22"/>
+          <w:szCs w:val="22"/>
+          <w:lang w:val="en-GB"/>
+        </w:rPr>
+        <w:tab/>
+        <w:t>}</w:t>
       </w:r>
     </w:p>
     <w:p>
@@ -197,6 +1920,7 @@
         <w:rPr>
           <w:lang w:val="en-US"/>
         </w:rPr>
+        <w:lastRenderedPageBreak/>
         <w:t>List-Students</w:t>
       </w:r>
     </w:p>
@@ -208,6 +1932,7 @@
       </w:pPr>
       <w:r>
         <w:rPr>
+          <w:noProof/>
           <w:lang w:val="en-US"/>
         </w:rPr>
         <w:drawing>
@@ -338,6 +2063,7 @@
       </w:pPr>
       <w:r>
         <w:rPr>
+          <w:noProof/>
           <w:lang w:val="en-US"/>
         </w:rPr>
         <w:drawing>
@@ -400,6 +2126,7 @@
       </w:pPr>
       <w:r>
         <w:rPr>
+          <w:noProof/>
           <w:lang w:val="en-US"/>
         </w:rPr>
         <w:drawing>
@@ -447,6 +2174,7 @@
       </w:pPr>
       <w:r>
         <w:rPr>
+          <w:noProof/>
           <w:lang w:val="en-US"/>
         </w:rPr>
         <w:drawing>
@@ -545,6 +2273,7 @@
       </w:pPr>
       <w:r>
         <w:rPr>
+          <w:noProof/>
           <w:lang w:val="en-US"/>
         </w:rPr>
         <w:drawing>
@@ -993,6 +2722,7 @@
       </w:pPr>
       <w:r>
         <w:rPr>
+          <w:noProof/>
           <w:lang w:val="en-US"/>
         </w:rPr>
         <w:drawing>
@@ -1040,6 +2770,7 @@
       </w:pPr>
       <w:r>
         <w:rPr>
+          <w:noProof/>
           <w:lang w:val="en-US"/>
         </w:rPr>
         <w:lastRenderedPageBreak/>
@@ -1185,6 +2916,7 @@
       </w:pPr>
       <w:r>
         <w:rPr>
+          <w:noProof/>
           <w:lang w:val="en-US"/>
         </w:rPr>
         <w:drawing>
@@ -1223,6 +2955,166 @@
           </wp:inline>
         </w:drawing>
       </w:r>
+    </w:p>
+    <w:p>
+      <w:pPr>
+        <w:rPr>
+          <w:lang w:val="en-US"/>
+        </w:rPr>
+      </w:pPr>
+    </w:p>
+    <w:p>
+      <w:pPr>
+        <w:rPr>
+          <w:lang w:val="en-US"/>
+        </w:rPr>
+      </w:pPr>
+    </w:p>
+    <w:p>
+      <w:pPr>
+        <w:rPr>
+          <w:lang w:val="en-US"/>
+        </w:rPr>
+      </w:pPr>
+    </w:p>
+    <w:p>
+      <w:pPr>
+        <w:rPr>
+          <w:lang w:val="en-US"/>
+        </w:rPr>
+      </w:pPr>
+    </w:p>
+    <w:p>
+      <w:pPr>
+        <w:rPr>
+          <w:lang w:val="en-US"/>
+        </w:rPr>
+      </w:pPr>
+    </w:p>
+    <w:p>
+      <w:pPr>
+        <w:rPr>
+          <w:lang w:val="en-US"/>
+        </w:rPr>
+      </w:pPr>
+    </w:p>
+    <w:p>
+      <w:pPr>
+        <w:rPr>
+          <w:lang w:val="en-US"/>
+        </w:rPr>
+      </w:pPr>
+    </w:p>
+    <w:p>
+      <w:pPr>
+        <w:rPr>
+          <w:lang w:val="en-US"/>
+        </w:rPr>
+      </w:pPr>
+    </w:p>
+    <w:p>
+      <w:pPr>
+        <w:rPr>
+          <w:lang w:val="en-US"/>
+        </w:rPr>
+      </w:pPr>
+    </w:p>
+    <w:p>
+      <w:pPr>
+        <w:rPr>
+          <w:lang w:val="en-US"/>
+        </w:rPr>
+      </w:pPr>
+    </w:p>
+    <w:p>
+      <w:pPr>
+        <w:rPr>
+          <w:lang w:val="en-US"/>
+        </w:rPr>
+      </w:pPr>
+    </w:p>
+    <w:p>
+      <w:pPr>
+        <w:rPr>
+          <w:lang w:val="en-US"/>
+        </w:rPr>
+      </w:pPr>
+    </w:p>
+    <w:p>
+      <w:pPr>
+        <w:rPr>
+          <w:lang w:val="en-US"/>
+        </w:rPr>
+      </w:pPr>
+    </w:p>
+    <w:p>
+      <w:pPr>
+        <w:pStyle w:val="Heading1"/>
+        <w:rPr>
+          <w:lang w:val="en-US"/>
+        </w:rPr>
+      </w:pPr>
+      <w:r>
+        <w:rPr>
+          <w:lang w:val="en-US"/>
+        </w:rPr>
+        <w:lastRenderedPageBreak/>
+        <w:t>BAD Credentials</w:t>
+      </w:r>
+    </w:p>
+    <w:p>
+      <w:pPr>
+        <w:rPr>
+          <w:lang w:val="en-US"/>
+        </w:rPr>
+      </w:pPr>
+      <w:r>
+        <w:rPr>
+          <w:lang w:val="en-US"/>
+        </w:rPr>
+        <w:drawing>
+          <wp:inline distT="0" distB="0" distL="0" distR="0" wp14:anchorId="3D6D7B35" wp14:editId="2C1C8482">
+            <wp:extent cx="4762500" cy="3594100"/>
+            <wp:effectExtent l="0" t="0" r="0" b="0"/>
+            <wp:docPr id="3" name="Picture 3" descr="Graphical user interface, text, application, email&#10;&#10;Description automatically generated"/>
+            <wp:cNvGraphicFramePr>
+              <a:graphicFrameLocks xmlns:a="http://schemas.openxmlformats.org/drawingml/2006/main" noChangeAspect="1"/>
+            </wp:cNvGraphicFramePr>
+            <a:graphic xmlns:a="http://schemas.openxmlformats.org/drawingml/2006/main">
+              <a:graphicData uri="http://schemas.openxmlformats.org/drawingml/2006/picture">
+                <pic:pic xmlns:pic="http://schemas.openxmlformats.org/drawingml/2006/picture">
+                  <pic:nvPicPr>
+                    <pic:cNvPr id="3" name="Picture 3" descr="Graphical user interface, text, application, email&#10;&#10;Description automatically generated"/>
+                    <pic:cNvPicPr/>
+                  </pic:nvPicPr>
+                  <pic:blipFill>
+                    <a:blip r:embed="rId22"/>
+                    <a:stretch>
+                      <a:fillRect/>
+                    </a:stretch>
+                  </pic:blipFill>
+                  <pic:spPr>
+                    <a:xfrm>
+                      <a:off x="0" y="0"/>
+                      <a:ext cx="4762500" cy="3594100"/>
+                    </a:xfrm>
+                    <a:prstGeom prst="rect">
+                      <a:avLst/>
+                    </a:prstGeom>
+                  </pic:spPr>
+                </pic:pic>
+              </a:graphicData>
+            </a:graphic>
+          </wp:inline>
+        </w:drawing>
+      </w:r>
+    </w:p>
+    <w:p>
+      <w:pPr>
+        <w:rPr>
+          <w:lang w:val="en-US"/>
+        </w:rPr>
+      </w:pPr>
     </w:p>
     <w:sectPr>
       <w:pgSz w:w="16838" w:h="11906" w:orient="landscape"/>

</xml_diff>